<commit_message>
feat: updated cheat sheet
</commit_message>
<xml_diff>
--- a/Second Year/First Semester/Fundamental Algorithms/Cheat Sheet.docx
+++ b/Second Year/First Semester/Fundamental Algorithms/Cheat Sheet.docx
@@ -38,102 +38,6 @@
             <wp:extent cx="5731510" cy="3215005"/>
             <wp:effectExtent l="0" t="0" r="2540" b="4445"/>
             <wp:docPr id="1" name="Picture 1"/>
-            <wp:cNvGraphicFramePr>
-              <a:graphicFrameLocks xmlns:a="http://schemas.openxmlformats.org/drawingml/2006/main" noChangeAspect="1"/>
-            </wp:cNvGraphicFramePr>
-            <a:graphic xmlns:a="http://schemas.openxmlformats.org/drawingml/2006/main">
-              <a:graphicData uri="http://schemas.openxmlformats.org/drawingml/2006/picture">
-                <pic:pic xmlns:pic="http://schemas.openxmlformats.org/drawingml/2006/picture">
-                  <pic:nvPicPr>
-                    <pic:cNvPr id="1" name=""/>
-                    <pic:cNvPicPr/>
-                  </pic:nvPicPr>
-                  <pic:blipFill>
-                    <a:blip r:embed="rId5"/>
-                    <a:stretch>
-                      <a:fillRect/>
-                    </a:stretch>
-                  </pic:blipFill>
-                  <pic:spPr>
-                    <a:xfrm>
-                      <a:off x="0" y="0"/>
-                      <a:ext cx="5731510" cy="3215005"/>
-                    </a:xfrm>
-                    <a:prstGeom prst="rect">
-                      <a:avLst/>
-                    </a:prstGeom>
-                  </pic:spPr>
-                </pic:pic>
-              </a:graphicData>
-            </a:graphic>
-          </wp:inline>
-        </w:drawing>
-      </w:r>
-    </w:p>
-    <w:p>
-      <w:pPr>
-        <w:rPr>
-          <w:rFonts w:asciiTheme="majorHAnsi" w:hAnsiTheme="majorHAnsi" w:cstheme="majorHAnsi"/>
-          <w:lang w:val="en-US"/>
-        </w:rPr>
-      </w:pPr>
-      <w:r>
-        <w:rPr>
-          <w:noProof/>
-        </w:rPr>
-        <w:drawing>
-          <wp:inline distT="0" distB="0" distL="0" distR="0" wp14:anchorId="571705C8" wp14:editId="5BB3EEF1">
-            <wp:extent cx="5731510" cy="1647825"/>
-            <wp:effectExtent l="0" t="0" r="2540" b="9525"/>
-            <wp:docPr id="2" name="Picture 2"/>
-            <wp:cNvGraphicFramePr>
-              <a:graphicFrameLocks xmlns:a="http://schemas.openxmlformats.org/drawingml/2006/main" noChangeAspect="1"/>
-            </wp:cNvGraphicFramePr>
-            <a:graphic xmlns:a="http://schemas.openxmlformats.org/drawingml/2006/main">
-              <a:graphicData uri="http://schemas.openxmlformats.org/drawingml/2006/picture">
-                <pic:pic xmlns:pic="http://schemas.openxmlformats.org/drawingml/2006/picture">
-                  <pic:nvPicPr>
-                    <pic:cNvPr id="1" name=""/>
-                    <pic:cNvPicPr/>
-                  </pic:nvPicPr>
-                  <pic:blipFill>
-                    <a:blip r:embed="rId6"/>
-                    <a:stretch>
-                      <a:fillRect/>
-                    </a:stretch>
-                  </pic:blipFill>
-                  <pic:spPr>
-                    <a:xfrm>
-                      <a:off x="0" y="0"/>
-                      <a:ext cx="5731510" cy="1647825"/>
-                    </a:xfrm>
-                    <a:prstGeom prst="rect">
-                      <a:avLst/>
-                    </a:prstGeom>
-                  </pic:spPr>
-                </pic:pic>
-              </a:graphicData>
-            </a:graphic>
-          </wp:inline>
-        </w:drawing>
-      </w:r>
-    </w:p>
-    <w:p>
-      <w:pPr>
-        <w:rPr>
-          <w:rFonts w:asciiTheme="majorHAnsi" w:hAnsiTheme="majorHAnsi" w:cstheme="majorHAnsi"/>
-          <w:lang w:val="en-US"/>
-        </w:rPr>
-      </w:pPr>
-      <w:r>
-        <w:rPr>
-          <w:noProof/>
-        </w:rPr>
-        <w:drawing>
-          <wp:inline distT="0" distB="0" distL="0" distR="0" wp14:anchorId="4B190208" wp14:editId="02591642">
-            <wp:extent cx="5731510" cy="3225800"/>
-            <wp:effectExtent l="0" t="0" r="2540" b="0"/>
-            <wp:docPr id="3" name="Picture 3"/>
             <wp:cNvGraphicFramePr>
               <a:graphicFrameLocks xmlns:a="http://schemas.openxmlformats.org/drawingml/2006/main" noChangeAspect="1"/>
             </wp:cNvGraphicFramePr>
@@ -153,6 +57,102 @@
                   <pic:spPr>
                     <a:xfrm>
                       <a:off x="0" y="0"/>
+                      <a:ext cx="5731510" cy="3215005"/>
+                    </a:xfrm>
+                    <a:prstGeom prst="rect">
+                      <a:avLst/>
+                    </a:prstGeom>
+                  </pic:spPr>
+                </pic:pic>
+              </a:graphicData>
+            </a:graphic>
+          </wp:inline>
+        </w:drawing>
+      </w:r>
+    </w:p>
+    <w:p>
+      <w:pPr>
+        <w:rPr>
+          <w:rFonts w:asciiTheme="majorHAnsi" w:hAnsiTheme="majorHAnsi" w:cstheme="majorHAnsi"/>
+          <w:lang w:val="en-US"/>
+        </w:rPr>
+      </w:pPr>
+      <w:r>
+        <w:rPr>
+          <w:noProof/>
+        </w:rPr>
+        <w:drawing>
+          <wp:inline distT="0" distB="0" distL="0" distR="0" wp14:anchorId="571705C8" wp14:editId="5BB3EEF1">
+            <wp:extent cx="5731510" cy="1647825"/>
+            <wp:effectExtent l="0" t="0" r="2540" b="9525"/>
+            <wp:docPr id="2" name="Picture 2"/>
+            <wp:cNvGraphicFramePr>
+              <a:graphicFrameLocks xmlns:a="http://schemas.openxmlformats.org/drawingml/2006/main" noChangeAspect="1"/>
+            </wp:cNvGraphicFramePr>
+            <a:graphic xmlns:a="http://schemas.openxmlformats.org/drawingml/2006/main">
+              <a:graphicData uri="http://schemas.openxmlformats.org/drawingml/2006/picture">
+                <pic:pic xmlns:pic="http://schemas.openxmlformats.org/drawingml/2006/picture">
+                  <pic:nvPicPr>
+                    <pic:cNvPr id="1" name=""/>
+                    <pic:cNvPicPr/>
+                  </pic:nvPicPr>
+                  <pic:blipFill>
+                    <a:blip r:embed="rId8"/>
+                    <a:stretch>
+                      <a:fillRect/>
+                    </a:stretch>
+                  </pic:blipFill>
+                  <pic:spPr>
+                    <a:xfrm>
+                      <a:off x="0" y="0"/>
+                      <a:ext cx="5731510" cy="1647825"/>
+                    </a:xfrm>
+                    <a:prstGeom prst="rect">
+                      <a:avLst/>
+                    </a:prstGeom>
+                  </pic:spPr>
+                </pic:pic>
+              </a:graphicData>
+            </a:graphic>
+          </wp:inline>
+        </w:drawing>
+      </w:r>
+    </w:p>
+    <w:p>
+      <w:pPr>
+        <w:rPr>
+          <w:rFonts w:asciiTheme="majorHAnsi" w:hAnsiTheme="majorHAnsi" w:cstheme="majorHAnsi"/>
+          <w:lang w:val="en-US"/>
+        </w:rPr>
+      </w:pPr>
+      <w:r>
+        <w:rPr>
+          <w:noProof/>
+        </w:rPr>
+        <w:drawing>
+          <wp:inline distT="0" distB="0" distL="0" distR="0" wp14:anchorId="4B190208" wp14:editId="02591642">
+            <wp:extent cx="5731510" cy="3225800"/>
+            <wp:effectExtent l="0" t="0" r="2540" b="0"/>
+            <wp:docPr id="3" name="Picture 3"/>
+            <wp:cNvGraphicFramePr>
+              <a:graphicFrameLocks xmlns:a="http://schemas.openxmlformats.org/drawingml/2006/main" noChangeAspect="1"/>
+            </wp:cNvGraphicFramePr>
+            <a:graphic xmlns:a="http://schemas.openxmlformats.org/drawingml/2006/main">
+              <a:graphicData uri="http://schemas.openxmlformats.org/drawingml/2006/picture">
+                <pic:pic xmlns:pic="http://schemas.openxmlformats.org/drawingml/2006/picture">
+                  <pic:nvPicPr>
+                    <pic:cNvPr id="1" name=""/>
+                    <pic:cNvPicPr/>
+                  </pic:nvPicPr>
+                  <pic:blipFill>
+                    <a:blip r:embed="rId9"/>
+                    <a:stretch>
+                      <a:fillRect/>
+                    </a:stretch>
+                  </pic:blipFill>
+                  <pic:spPr>
+                    <a:xfrm>
+                      <a:off x="0" y="0"/>
                       <a:ext cx="5731510" cy="3225800"/>
                     </a:xfrm>
                     <a:prstGeom prst="rect">
@@ -219,7 +219,7 @@
                     <pic:cNvPicPr/>
                   </pic:nvPicPr>
                   <pic:blipFill rotWithShape="1">
-                    <a:blip r:embed="rId8"/>
+                    <a:blip r:embed="rId10"/>
                     <a:srcRect b="38653"/>
                     <a:stretch/>
                   </pic:blipFill>
@@ -275,7 +275,7 @@
                     <pic:cNvPicPr/>
                   </pic:nvPicPr>
                   <pic:blipFill>
-                    <a:blip r:embed="rId9"/>
+                    <a:blip r:embed="rId11"/>
                     <a:stretch>
                       <a:fillRect/>
                     </a:stretch>
@@ -347,160 +347,6 @@
             <wp:extent cx="5731510" cy="3246120"/>
             <wp:effectExtent l="0" t="0" r="2540" b="0"/>
             <wp:docPr id="6" name="Picture 6"/>
-            <wp:cNvGraphicFramePr>
-              <a:graphicFrameLocks xmlns:a="http://schemas.openxmlformats.org/drawingml/2006/main" noChangeAspect="1"/>
-            </wp:cNvGraphicFramePr>
-            <a:graphic xmlns:a="http://schemas.openxmlformats.org/drawingml/2006/main">
-              <a:graphicData uri="http://schemas.openxmlformats.org/drawingml/2006/picture">
-                <pic:pic xmlns:pic="http://schemas.openxmlformats.org/drawingml/2006/picture">
-                  <pic:nvPicPr>
-                    <pic:cNvPr id="1" name=""/>
-                    <pic:cNvPicPr/>
-                  </pic:nvPicPr>
-                  <pic:blipFill>
-                    <a:blip r:embed="rId10"/>
-                    <a:stretch>
-                      <a:fillRect/>
-                    </a:stretch>
-                  </pic:blipFill>
-                  <pic:spPr>
-                    <a:xfrm>
-                      <a:off x="0" y="0"/>
-                      <a:ext cx="5731510" cy="3246120"/>
-                    </a:xfrm>
-                    <a:prstGeom prst="rect">
-                      <a:avLst/>
-                    </a:prstGeom>
-                  </pic:spPr>
-                </pic:pic>
-              </a:graphicData>
-            </a:graphic>
-          </wp:inline>
-        </w:drawing>
-      </w:r>
-    </w:p>
-    <w:p>
-      <w:pPr>
-        <w:spacing w:line="240" w:lineRule="auto"/>
-        <w:rPr>
-          <w:rFonts w:asciiTheme="majorHAnsi" w:hAnsiTheme="majorHAnsi" w:cstheme="majorHAnsi"/>
-          <w:lang w:val="en-US"/>
-        </w:rPr>
-      </w:pPr>
-    </w:p>
-    <w:p>
-      <w:pPr>
-        <w:spacing w:line="240" w:lineRule="auto"/>
-        <w:rPr>
-          <w:rFonts w:asciiTheme="majorHAnsi" w:hAnsiTheme="majorHAnsi" w:cstheme="majorHAnsi"/>
-          <w:lang w:val="en-US"/>
-        </w:rPr>
-      </w:pPr>
-    </w:p>
-    <w:p>
-      <w:pPr>
-        <w:spacing w:line="240" w:lineRule="auto"/>
-        <w:rPr>
-          <w:rFonts w:asciiTheme="majorHAnsi" w:hAnsiTheme="majorHAnsi" w:cstheme="majorHAnsi"/>
-          <w:lang w:val="en-US"/>
-        </w:rPr>
-      </w:pPr>
-      <w:r>
-        <w:rPr>
-          <w:noProof/>
-        </w:rPr>
-        <w:lastRenderedPageBreak/>
-        <w:drawing>
-          <wp:inline distT="0" distB="0" distL="0" distR="0" wp14:anchorId="67B5F017" wp14:editId="5082DAAE">
-            <wp:extent cx="5731510" cy="3383280"/>
-            <wp:effectExtent l="0" t="0" r="2540" b="7620"/>
-            <wp:docPr id="7" name="Picture 7"/>
-            <wp:cNvGraphicFramePr>
-              <a:graphicFrameLocks xmlns:a="http://schemas.openxmlformats.org/drawingml/2006/main" noChangeAspect="1"/>
-            </wp:cNvGraphicFramePr>
-            <a:graphic xmlns:a="http://schemas.openxmlformats.org/drawingml/2006/main">
-              <a:graphicData uri="http://schemas.openxmlformats.org/drawingml/2006/picture">
-                <pic:pic xmlns:pic="http://schemas.openxmlformats.org/drawingml/2006/picture">
-                  <pic:nvPicPr>
-                    <pic:cNvPr id="1" name=""/>
-                    <pic:cNvPicPr/>
-                  </pic:nvPicPr>
-                  <pic:blipFill>
-                    <a:blip r:embed="rId11"/>
-                    <a:stretch>
-                      <a:fillRect/>
-                    </a:stretch>
-                  </pic:blipFill>
-                  <pic:spPr>
-                    <a:xfrm>
-                      <a:off x="0" y="0"/>
-                      <a:ext cx="5731510" cy="3383280"/>
-                    </a:xfrm>
-                    <a:prstGeom prst="rect">
-                      <a:avLst/>
-                    </a:prstGeom>
-                  </pic:spPr>
-                </pic:pic>
-              </a:graphicData>
-            </a:graphic>
-          </wp:inline>
-        </w:drawing>
-      </w:r>
-    </w:p>
-    <w:p>
-      <w:pPr>
-        <w:spacing w:line="240" w:lineRule="auto"/>
-        <w:rPr>
-          <w:rFonts w:asciiTheme="majorHAnsi" w:hAnsiTheme="majorHAnsi" w:cstheme="majorHAnsi"/>
-          <w:lang w:val="en-US"/>
-        </w:rPr>
-      </w:pPr>
-    </w:p>
-    <w:p>
-      <w:pPr>
-        <w:pStyle w:val="ListParagraph"/>
-        <w:numPr>
-          <w:ilvl w:val="0"/>
-          <w:numId w:val="1"/>
-        </w:numPr>
-        <w:spacing w:line="240" w:lineRule="auto"/>
-        <w:rPr>
-          <w:rFonts w:asciiTheme="majorHAnsi" w:hAnsiTheme="majorHAnsi" w:cstheme="majorHAnsi"/>
-          <w:sz w:val="32"/>
-          <w:szCs w:val="32"/>
-          <w:lang w:val="en-US"/>
-        </w:rPr>
-      </w:pPr>
-      <w:r>
-        <w:rPr>
-          <w:rFonts w:asciiTheme="majorHAnsi" w:hAnsiTheme="majorHAnsi" w:cstheme="majorHAnsi"/>
-          <w:sz w:val="32"/>
-          <w:szCs w:val="32"/>
-          <w:lang w:val="en-US"/>
-        </w:rPr>
-        <w:t>Muchii critice:</w:t>
-      </w:r>
-    </w:p>
-    <w:p>
-      <w:pPr>
-        <w:spacing w:line="240" w:lineRule="auto"/>
-        <w:ind w:left="360"/>
-        <w:rPr>
-          <w:rFonts w:asciiTheme="majorHAnsi" w:hAnsiTheme="majorHAnsi" w:cstheme="majorHAnsi"/>
-          <w:sz w:val="32"/>
-          <w:szCs w:val="32"/>
-          <w:lang w:val="en-US"/>
-        </w:rPr>
-      </w:pPr>
-      <w:r>
-        <w:rPr>
-          <w:noProof/>
-        </w:rPr>
-        <w:drawing>
-          <wp:inline distT="0" distB="0" distL="0" distR="0" wp14:anchorId="03E73F4E" wp14:editId="684F772B">
-            <wp:extent cx="4314306" cy="2135644"/>
-            <wp:effectExtent l="0" t="0" r="0" b="0"/>
-            <wp:docPr id="8" name="Picture 8"/>
             <wp:cNvGraphicFramePr>
               <a:graphicFrameLocks xmlns:a="http://schemas.openxmlformats.org/drawingml/2006/main" noChangeAspect="1"/>
             </wp:cNvGraphicFramePr>
@@ -520,7 +366,7 @@
                   <pic:spPr>
                     <a:xfrm>
                       <a:off x="0" y="0"/>
-                      <a:ext cx="4335476" cy="2146124"/>
+                      <a:ext cx="5731510" cy="3246120"/>
                     </a:xfrm>
                     <a:prstGeom prst="rect">
                       <a:avLst/>
@@ -536,23 +382,39 @@
     <w:p>
       <w:pPr>
         <w:spacing w:line="240" w:lineRule="auto"/>
-        <w:ind w:left="360"/>
-        <w:rPr>
-          <w:rFonts w:asciiTheme="majorHAnsi" w:hAnsiTheme="majorHAnsi" w:cstheme="majorHAnsi"/>
-          <w:sz w:val="32"/>
-          <w:szCs w:val="32"/>
+        <w:rPr>
+          <w:rFonts w:asciiTheme="majorHAnsi" w:hAnsiTheme="majorHAnsi" w:cstheme="majorHAnsi"/>
           <w:lang w:val="en-US"/>
         </w:rPr>
       </w:pPr>
-      <w:r>
-        <w:rPr>
-          <w:noProof/>
-        </w:rPr>
+    </w:p>
+    <w:p>
+      <w:pPr>
+        <w:spacing w:line="240" w:lineRule="auto"/>
+        <w:rPr>
+          <w:rFonts w:asciiTheme="majorHAnsi" w:hAnsiTheme="majorHAnsi" w:cstheme="majorHAnsi"/>
+          <w:lang w:val="en-US"/>
+        </w:rPr>
+      </w:pPr>
+    </w:p>
+    <w:p>
+      <w:pPr>
+        <w:spacing w:line="240" w:lineRule="auto"/>
+        <w:rPr>
+          <w:rFonts w:asciiTheme="majorHAnsi" w:hAnsiTheme="majorHAnsi" w:cstheme="majorHAnsi"/>
+          <w:lang w:val="en-US"/>
+        </w:rPr>
+      </w:pPr>
+      <w:r>
+        <w:rPr>
+          <w:noProof/>
+        </w:rPr>
+        <w:lastRenderedPageBreak/>
         <w:drawing>
-          <wp:inline distT="0" distB="0" distL="0" distR="0" wp14:anchorId="7DFF75DC" wp14:editId="518056FA">
-            <wp:extent cx="4311597" cy="2419004"/>
-            <wp:effectExtent l="0" t="0" r="0" b="635"/>
-            <wp:docPr id="9" name="Picture 9"/>
+          <wp:inline distT="0" distB="0" distL="0" distR="0" wp14:anchorId="67B5F017" wp14:editId="5082DAAE">
+            <wp:extent cx="5731510" cy="3383280"/>
+            <wp:effectExtent l="0" t="0" r="2540" b="7620"/>
+            <wp:docPr id="7" name="Picture 7"/>
             <wp:cNvGraphicFramePr>
               <a:graphicFrameLocks xmlns:a="http://schemas.openxmlformats.org/drawingml/2006/main" noChangeAspect="1"/>
             </wp:cNvGraphicFramePr>
@@ -572,7 +434,7 @@
                   <pic:spPr>
                     <a:xfrm>
                       <a:off x="0" y="0"/>
-                      <a:ext cx="4356561" cy="2444231"/>
+                      <a:ext cx="5731510" cy="3383280"/>
                     </a:xfrm>
                     <a:prstGeom prst="rect">
                       <a:avLst/>
@@ -587,6 +449,15 @@
     </w:p>
     <w:p>
       <w:pPr>
+        <w:spacing w:line="240" w:lineRule="auto"/>
+        <w:rPr>
+          <w:rFonts w:asciiTheme="majorHAnsi" w:hAnsiTheme="majorHAnsi" w:cstheme="majorHAnsi"/>
+          <w:lang w:val="en-US"/>
+        </w:rPr>
+      </w:pPr>
+    </w:p>
+    <w:p>
+      <w:pPr>
         <w:pStyle w:val="ListParagraph"/>
         <w:numPr>
           <w:ilvl w:val="0"/>
@@ -607,8 +478,7 @@
           <w:szCs w:val="32"/>
           <w:lang w:val="en-US"/>
         </w:rPr>
-        <w:lastRenderedPageBreak/>
-        <w:t>Conexitate</w:t>
+        <w:t>Muchii critice:</w:t>
       </w:r>
     </w:p>
     <w:p>
@@ -627,10 +497,10 @@
           <w:noProof/>
         </w:rPr>
         <w:drawing>
-          <wp:inline distT="0" distB="0" distL="0" distR="0" wp14:anchorId="2ADA2057" wp14:editId="4D08D7EC">
-            <wp:extent cx="5731510" cy="3368040"/>
-            <wp:effectExtent l="0" t="0" r="2540" b="3810"/>
-            <wp:docPr id="10" name="Picture 10"/>
+          <wp:inline distT="0" distB="0" distL="0" distR="0" wp14:anchorId="03E73F4E" wp14:editId="684F772B">
+            <wp:extent cx="4314306" cy="2135644"/>
+            <wp:effectExtent l="0" t="0" r="0" b="0"/>
+            <wp:docPr id="8" name="Picture 8"/>
             <wp:cNvGraphicFramePr>
               <a:graphicFrameLocks xmlns:a="http://schemas.openxmlformats.org/drawingml/2006/main" noChangeAspect="1"/>
             </wp:cNvGraphicFramePr>
@@ -650,7 +520,7 @@
                   <pic:spPr>
                     <a:xfrm>
                       <a:off x="0" y="0"/>
-                      <a:ext cx="5731510" cy="3368040"/>
+                      <a:ext cx="4335476" cy="2146124"/>
                     </a:xfrm>
                     <a:prstGeom prst="rect">
                       <a:avLst/>
@@ -674,6 +544,872 @@
           <w:lang w:val="en-US"/>
         </w:rPr>
       </w:pPr>
+      <w:r>
+        <w:rPr>
+          <w:noProof/>
+        </w:rPr>
+        <w:drawing>
+          <wp:inline distT="0" distB="0" distL="0" distR="0" wp14:anchorId="7DFF75DC" wp14:editId="518056FA">
+            <wp:extent cx="4311597" cy="2419004"/>
+            <wp:effectExtent l="0" t="0" r="0" b="635"/>
+            <wp:docPr id="9" name="Picture 9"/>
+            <wp:cNvGraphicFramePr>
+              <a:graphicFrameLocks xmlns:a="http://schemas.openxmlformats.org/drawingml/2006/main" noChangeAspect="1"/>
+            </wp:cNvGraphicFramePr>
+            <a:graphic xmlns:a="http://schemas.openxmlformats.org/drawingml/2006/main">
+              <a:graphicData uri="http://schemas.openxmlformats.org/drawingml/2006/picture">
+                <pic:pic xmlns:pic="http://schemas.openxmlformats.org/drawingml/2006/picture">
+                  <pic:nvPicPr>
+                    <pic:cNvPr id="1" name=""/>
+                    <pic:cNvPicPr/>
+                  </pic:nvPicPr>
+                  <pic:blipFill>
+                    <a:blip r:embed="rId15"/>
+                    <a:stretch>
+                      <a:fillRect/>
+                    </a:stretch>
+                  </pic:blipFill>
+                  <pic:spPr>
+                    <a:xfrm>
+                      <a:off x="0" y="0"/>
+                      <a:ext cx="4356561" cy="2444231"/>
+                    </a:xfrm>
+                    <a:prstGeom prst="rect">
+                      <a:avLst/>
+                    </a:prstGeom>
+                  </pic:spPr>
+                </pic:pic>
+              </a:graphicData>
+            </a:graphic>
+          </wp:inline>
+        </w:drawing>
+      </w:r>
+    </w:p>
+    <w:p>
+      <w:pPr>
+        <w:pStyle w:val="ListParagraph"/>
+        <w:numPr>
+          <w:ilvl w:val="0"/>
+          <w:numId w:val="1"/>
+        </w:numPr>
+        <w:spacing w:line="240" w:lineRule="auto"/>
+        <w:rPr>
+          <w:rFonts w:asciiTheme="majorHAnsi" w:hAnsiTheme="majorHAnsi" w:cstheme="majorHAnsi"/>
+          <w:sz w:val="32"/>
+          <w:szCs w:val="32"/>
+          <w:lang w:val="en-US"/>
+        </w:rPr>
+      </w:pPr>
+      <w:r>
+        <w:rPr>
+          <w:rFonts w:asciiTheme="majorHAnsi" w:hAnsiTheme="majorHAnsi" w:cstheme="majorHAnsi"/>
+          <w:sz w:val="32"/>
+          <w:szCs w:val="32"/>
+          <w:lang w:val="en-US"/>
+        </w:rPr>
+        <w:lastRenderedPageBreak/>
+        <w:t>Conexitate</w:t>
+      </w:r>
+    </w:p>
+    <w:p>
+      <w:pPr>
+        <w:spacing w:line="240" w:lineRule="auto"/>
+        <w:ind w:left="360"/>
+        <w:rPr>
+          <w:rFonts w:asciiTheme="majorHAnsi" w:hAnsiTheme="majorHAnsi" w:cstheme="majorHAnsi"/>
+          <w:sz w:val="32"/>
+          <w:szCs w:val="32"/>
+          <w:lang w:val="en-US"/>
+        </w:rPr>
+      </w:pPr>
+      <w:r>
+        <w:rPr>
+          <w:noProof/>
+        </w:rPr>
+        <w:drawing>
+          <wp:inline distT="0" distB="0" distL="0" distR="0" wp14:anchorId="2ADA2057" wp14:editId="43582488">
+            <wp:extent cx="5731510" cy="2999509"/>
+            <wp:effectExtent l="0" t="0" r="2540" b="0"/>
+            <wp:docPr id="10" name="Picture 10"/>
+            <wp:cNvGraphicFramePr>
+              <a:graphicFrameLocks xmlns:a="http://schemas.openxmlformats.org/drawingml/2006/main" noChangeAspect="1"/>
+            </wp:cNvGraphicFramePr>
+            <a:graphic xmlns:a="http://schemas.openxmlformats.org/drawingml/2006/main">
+              <a:graphicData uri="http://schemas.openxmlformats.org/drawingml/2006/picture">
+                <pic:pic xmlns:pic="http://schemas.openxmlformats.org/drawingml/2006/picture">
+                  <pic:nvPicPr>
+                    <pic:cNvPr id="1" name=""/>
+                    <pic:cNvPicPr/>
+                  </pic:nvPicPr>
+                  <pic:blipFill rotWithShape="1">
+                    <a:blip r:embed="rId16"/>
+                    <a:srcRect b="10942"/>
+                    <a:stretch/>
+                  </pic:blipFill>
+                  <pic:spPr bwMode="auto">
+                    <a:xfrm>
+                      <a:off x="0" y="0"/>
+                      <a:ext cx="5731510" cy="2999509"/>
+                    </a:xfrm>
+                    <a:prstGeom prst="rect">
+                      <a:avLst/>
+                    </a:prstGeom>
+                    <a:ln>
+                      <a:noFill/>
+                    </a:ln>
+                    <a:extLst>
+                      <a:ext uri="{53640926-AAD7-44D8-BBD7-CCE9431645EC}">
+                        <a14:shadowObscured xmlns:a14="http://schemas.microsoft.com/office/drawing/2010/main"/>
+                      </a:ext>
+                    </a:extLst>
+                  </pic:spPr>
+                </pic:pic>
+              </a:graphicData>
+            </a:graphic>
+          </wp:inline>
+        </w:drawing>
+      </w:r>
+    </w:p>
+    <w:p>
+      <w:pPr>
+        <w:spacing w:line="240" w:lineRule="auto"/>
+        <w:ind w:left="360"/>
+        <w:rPr>
+          <w:rFonts w:asciiTheme="majorHAnsi" w:hAnsiTheme="majorHAnsi" w:cstheme="majorHAnsi"/>
+          <w:sz w:val="32"/>
+          <w:szCs w:val="32"/>
+          <w:lang w:val="en-US"/>
+        </w:rPr>
+      </w:pPr>
+      <w:r>
+        <w:rPr>
+          <w:noProof/>
+        </w:rPr>
+        <w:drawing>
+          <wp:inline distT="0" distB="0" distL="0" distR="0" wp14:anchorId="05344099" wp14:editId="71C3789C">
+            <wp:extent cx="1863703" cy="2084822"/>
+            <wp:effectExtent l="0" t="0" r="3810" b="0"/>
+            <wp:docPr id="11" name="Picture 11"/>
+            <wp:cNvGraphicFramePr>
+              <a:graphicFrameLocks xmlns:a="http://schemas.openxmlformats.org/drawingml/2006/main" noChangeAspect="1"/>
+            </wp:cNvGraphicFramePr>
+            <a:graphic xmlns:a="http://schemas.openxmlformats.org/drawingml/2006/main">
+              <a:graphicData uri="http://schemas.openxmlformats.org/drawingml/2006/picture">
+                <pic:pic xmlns:pic="http://schemas.openxmlformats.org/drawingml/2006/picture">
+                  <pic:nvPicPr>
+                    <pic:cNvPr id="1" name=""/>
+                    <pic:cNvPicPr/>
+                  </pic:nvPicPr>
+                  <pic:blipFill>
+                    <a:blip r:embed="rId17"/>
+                    <a:stretch>
+                      <a:fillRect/>
+                    </a:stretch>
+                  </pic:blipFill>
+                  <pic:spPr>
+                    <a:xfrm>
+                      <a:off x="0" y="0"/>
+                      <a:ext cx="1872459" cy="2094617"/>
+                    </a:xfrm>
+                    <a:prstGeom prst="rect">
+                      <a:avLst/>
+                    </a:prstGeom>
+                  </pic:spPr>
+                </pic:pic>
+              </a:graphicData>
+            </a:graphic>
+          </wp:inline>
+        </w:drawing>
+      </w:r>
+      <w:r>
+        <w:rPr>
+          <w:noProof/>
+        </w:rPr>
+        <w:drawing>
+          <wp:inline distT="0" distB="0" distL="0" distR="0" wp14:anchorId="31E75F39" wp14:editId="732E679B">
+            <wp:extent cx="3463290" cy="2085102"/>
+            <wp:effectExtent l="0" t="0" r="3810" b="0"/>
+            <wp:docPr id="12" name="Picture 12"/>
+            <wp:cNvGraphicFramePr>
+              <a:graphicFrameLocks xmlns:a="http://schemas.openxmlformats.org/drawingml/2006/main" noChangeAspect="1"/>
+            </wp:cNvGraphicFramePr>
+            <a:graphic xmlns:a="http://schemas.openxmlformats.org/drawingml/2006/main">
+              <a:graphicData uri="http://schemas.openxmlformats.org/drawingml/2006/picture">
+                <pic:pic xmlns:pic="http://schemas.openxmlformats.org/drawingml/2006/picture">
+                  <pic:nvPicPr>
+                    <pic:cNvPr id="1" name=""/>
+                    <pic:cNvPicPr/>
+                  </pic:nvPicPr>
+                  <pic:blipFill>
+                    <a:blip r:embed="rId18"/>
+                    <a:stretch>
+                      <a:fillRect/>
+                    </a:stretch>
+                  </pic:blipFill>
+                  <pic:spPr>
+                    <a:xfrm>
+                      <a:off x="0" y="0"/>
+                      <a:ext cx="3491470" cy="2102068"/>
+                    </a:xfrm>
+                    <a:prstGeom prst="rect">
+                      <a:avLst/>
+                    </a:prstGeom>
+                  </pic:spPr>
+                </pic:pic>
+              </a:graphicData>
+            </a:graphic>
+          </wp:inline>
+        </w:drawing>
+      </w:r>
+    </w:p>
+    <w:p>
+      <w:pPr>
+        <w:pStyle w:val="ListParagraph"/>
+        <w:numPr>
+          <w:ilvl w:val="0"/>
+          <w:numId w:val="1"/>
+        </w:numPr>
+        <w:spacing w:line="240" w:lineRule="auto"/>
+        <w:rPr>
+          <w:rFonts w:asciiTheme="majorHAnsi" w:hAnsiTheme="majorHAnsi" w:cstheme="majorHAnsi"/>
+          <w:noProof/>
+          <w:sz w:val="32"/>
+          <w:szCs w:val="32"/>
+        </w:rPr>
+      </w:pPr>
+      <w:r>
+        <w:rPr>
+          <w:rFonts w:asciiTheme="majorHAnsi" w:hAnsiTheme="majorHAnsi" w:cstheme="majorHAnsi"/>
+          <w:noProof/>
+          <w:sz w:val="32"/>
+          <w:szCs w:val="32"/>
+        </w:rPr>
+        <w:t>Disjoint-Set</w:t>
+      </w:r>
+    </w:p>
+    <w:p>
+      <w:pPr>
+        <w:pStyle w:val="ListParagraph"/>
+        <w:spacing w:line="240" w:lineRule="auto"/>
+        <w:rPr>
+          <w:rFonts w:asciiTheme="majorHAnsi" w:hAnsiTheme="majorHAnsi" w:cstheme="majorHAnsi"/>
+          <w:noProof/>
+          <w:sz w:val="32"/>
+          <w:szCs w:val="32"/>
+        </w:rPr>
+      </w:pPr>
+      <w:r>
+        <w:rPr>
+          <w:noProof/>
+        </w:rPr>
+        <w:drawing>
+          <wp:inline distT="0" distB="0" distL="0" distR="0" wp14:anchorId="20C5FEBF" wp14:editId="4FAFC522">
+            <wp:extent cx="3791337" cy="2916381"/>
+            <wp:effectExtent l="0" t="0" r="0" b="0"/>
+            <wp:docPr id="14" name="Picture 14"/>
+            <wp:cNvGraphicFramePr>
+              <a:graphicFrameLocks xmlns:a="http://schemas.openxmlformats.org/drawingml/2006/main" noChangeAspect="1"/>
+            </wp:cNvGraphicFramePr>
+            <a:graphic xmlns:a="http://schemas.openxmlformats.org/drawingml/2006/main">
+              <a:graphicData uri="http://schemas.openxmlformats.org/drawingml/2006/picture">
+                <pic:pic xmlns:pic="http://schemas.openxmlformats.org/drawingml/2006/picture">
+                  <pic:nvPicPr>
+                    <pic:cNvPr id="1" name=""/>
+                    <pic:cNvPicPr/>
+                  </pic:nvPicPr>
+                  <pic:blipFill>
+                    <a:blip r:embed="rId19"/>
+                    <a:stretch>
+                      <a:fillRect/>
+                    </a:stretch>
+                  </pic:blipFill>
+                  <pic:spPr>
+                    <a:xfrm>
+                      <a:off x="0" y="0"/>
+                      <a:ext cx="3806617" cy="2928135"/>
+                    </a:xfrm>
+                    <a:prstGeom prst="rect">
+                      <a:avLst/>
+                    </a:prstGeom>
+                  </pic:spPr>
+                </pic:pic>
+              </a:graphicData>
+            </a:graphic>
+          </wp:inline>
+        </w:drawing>
+      </w:r>
+    </w:p>
+    <w:p>
+      <w:pPr>
+        <w:pStyle w:val="ListParagraph"/>
+        <w:spacing w:line="240" w:lineRule="auto"/>
+        <w:rPr>
+          <w:rFonts w:asciiTheme="majorHAnsi" w:hAnsiTheme="majorHAnsi" w:cstheme="majorHAnsi"/>
+          <w:noProof/>
+          <w:sz w:val="32"/>
+          <w:szCs w:val="32"/>
+        </w:rPr>
+      </w:pPr>
+      <w:r>
+        <w:rPr>
+          <w:noProof/>
+        </w:rPr>
+        <w:lastRenderedPageBreak/>
+        <w:drawing>
+          <wp:inline distT="0" distB="0" distL="0" distR="0" wp14:anchorId="11073AFC" wp14:editId="2F7B94CA">
+            <wp:extent cx="3456131" cy="2126673"/>
+            <wp:effectExtent l="0" t="0" r="0" b="6985"/>
+            <wp:docPr id="15" name="Picture 15"/>
+            <wp:cNvGraphicFramePr>
+              <a:graphicFrameLocks xmlns:a="http://schemas.openxmlformats.org/drawingml/2006/main" noChangeAspect="1"/>
+            </wp:cNvGraphicFramePr>
+            <a:graphic xmlns:a="http://schemas.openxmlformats.org/drawingml/2006/main">
+              <a:graphicData uri="http://schemas.openxmlformats.org/drawingml/2006/picture">
+                <pic:pic xmlns:pic="http://schemas.openxmlformats.org/drawingml/2006/picture">
+                  <pic:nvPicPr>
+                    <pic:cNvPr id="1" name=""/>
+                    <pic:cNvPicPr/>
+                  </pic:nvPicPr>
+                  <pic:blipFill>
+                    <a:blip r:embed="rId20"/>
+                    <a:stretch>
+                      <a:fillRect/>
+                    </a:stretch>
+                  </pic:blipFill>
+                  <pic:spPr>
+                    <a:xfrm>
+                      <a:off x="0" y="0"/>
+                      <a:ext cx="3461215" cy="2129801"/>
+                    </a:xfrm>
+                    <a:prstGeom prst="rect">
+                      <a:avLst/>
+                    </a:prstGeom>
+                  </pic:spPr>
+                </pic:pic>
+              </a:graphicData>
+            </a:graphic>
+          </wp:inline>
+        </w:drawing>
+      </w:r>
+    </w:p>
+    <w:p>
+      <w:pPr>
+        <w:pStyle w:val="ListParagraph"/>
+        <w:spacing w:line="240" w:lineRule="auto"/>
+        <w:rPr>
+          <w:rFonts w:asciiTheme="majorHAnsi" w:hAnsiTheme="majorHAnsi" w:cstheme="majorHAnsi"/>
+          <w:noProof/>
+          <w:sz w:val="32"/>
+          <w:szCs w:val="32"/>
+        </w:rPr>
+      </w:pPr>
+      <w:r>
+        <w:rPr>
+          <w:noProof/>
+        </w:rPr>
+        <w:drawing>
+          <wp:inline distT="0" distB="0" distL="0" distR="0" wp14:anchorId="3FCAC617" wp14:editId="02620C62">
+            <wp:extent cx="3455670" cy="1297121"/>
+            <wp:effectExtent l="0" t="0" r="0" b="0"/>
+            <wp:docPr id="17" name="Picture 17"/>
+            <wp:cNvGraphicFramePr>
+              <a:graphicFrameLocks xmlns:a="http://schemas.openxmlformats.org/drawingml/2006/main" noChangeAspect="1"/>
+            </wp:cNvGraphicFramePr>
+            <a:graphic xmlns:a="http://schemas.openxmlformats.org/drawingml/2006/main">
+              <a:graphicData uri="http://schemas.openxmlformats.org/drawingml/2006/picture">
+                <pic:pic xmlns:pic="http://schemas.openxmlformats.org/drawingml/2006/picture">
+                  <pic:nvPicPr>
+                    <pic:cNvPr id="1" name=""/>
+                    <pic:cNvPicPr/>
+                  </pic:nvPicPr>
+                  <pic:blipFill>
+                    <a:blip r:embed="rId21"/>
+                    <a:stretch>
+                      <a:fillRect/>
+                    </a:stretch>
+                  </pic:blipFill>
+                  <pic:spPr>
+                    <a:xfrm>
+                      <a:off x="0" y="0"/>
+                      <a:ext cx="3477345" cy="1305257"/>
+                    </a:xfrm>
+                    <a:prstGeom prst="rect">
+                      <a:avLst/>
+                    </a:prstGeom>
+                  </pic:spPr>
+                </pic:pic>
+              </a:graphicData>
+            </a:graphic>
+          </wp:inline>
+        </w:drawing>
+      </w:r>
+    </w:p>
+    <w:p>
+      <w:pPr>
+        <w:pStyle w:val="ListParagraph"/>
+        <w:spacing w:line="240" w:lineRule="auto"/>
+        <w:rPr>
+          <w:rFonts w:asciiTheme="majorHAnsi" w:hAnsiTheme="majorHAnsi" w:cstheme="majorHAnsi"/>
+          <w:noProof/>
+          <w:sz w:val="32"/>
+          <w:szCs w:val="32"/>
+        </w:rPr>
+      </w:pPr>
+      <w:r>
+        <w:rPr>
+          <w:noProof/>
+        </w:rPr>
+        <w:drawing>
+          <wp:inline distT="0" distB="0" distL="0" distR="0" wp14:anchorId="3F7D0234" wp14:editId="6429D2D9">
+            <wp:extent cx="3455670" cy="2219424"/>
+            <wp:effectExtent l="0" t="0" r="0" b="9525"/>
+            <wp:docPr id="18" name="Picture 18"/>
+            <wp:cNvGraphicFramePr>
+              <a:graphicFrameLocks xmlns:a="http://schemas.openxmlformats.org/drawingml/2006/main" noChangeAspect="1"/>
+            </wp:cNvGraphicFramePr>
+            <a:graphic xmlns:a="http://schemas.openxmlformats.org/drawingml/2006/main">
+              <a:graphicData uri="http://schemas.openxmlformats.org/drawingml/2006/picture">
+                <pic:pic xmlns:pic="http://schemas.openxmlformats.org/drawingml/2006/picture">
+                  <pic:nvPicPr>
+                    <pic:cNvPr id="1" name=""/>
+                    <pic:cNvPicPr/>
+                  </pic:nvPicPr>
+                  <pic:blipFill>
+                    <a:blip r:embed="rId22"/>
+                    <a:stretch>
+                      <a:fillRect/>
+                    </a:stretch>
+                  </pic:blipFill>
+                  <pic:spPr>
+                    <a:xfrm>
+                      <a:off x="0" y="0"/>
+                      <a:ext cx="3459958" cy="2222178"/>
+                    </a:xfrm>
+                    <a:prstGeom prst="rect">
+                      <a:avLst/>
+                    </a:prstGeom>
+                  </pic:spPr>
+                </pic:pic>
+              </a:graphicData>
+            </a:graphic>
+          </wp:inline>
+        </w:drawing>
+      </w:r>
+    </w:p>
+    <w:p>
+      <w:pPr>
+        <w:pStyle w:val="ListParagraph"/>
+        <w:spacing w:line="240" w:lineRule="auto"/>
+        <w:rPr>
+          <w:rFonts w:asciiTheme="majorHAnsi" w:hAnsiTheme="majorHAnsi" w:cstheme="majorHAnsi"/>
+          <w:noProof/>
+          <w:sz w:val="32"/>
+          <w:szCs w:val="32"/>
+        </w:rPr>
+      </w:pPr>
+    </w:p>
+    <w:p>
+      <w:pPr>
+        <w:pStyle w:val="ListParagraph"/>
+        <w:numPr>
+          <w:ilvl w:val="0"/>
+          <w:numId w:val="1"/>
+        </w:numPr>
+        <w:spacing w:line="240" w:lineRule="auto"/>
+        <w:rPr>
+          <w:rFonts w:asciiTheme="majorHAnsi" w:hAnsiTheme="majorHAnsi" w:cstheme="majorHAnsi"/>
+          <w:noProof/>
+          <w:sz w:val="32"/>
+          <w:szCs w:val="32"/>
+        </w:rPr>
+      </w:pPr>
+      <w:r>
+        <w:rPr>
+          <w:rFonts w:asciiTheme="majorHAnsi" w:hAnsiTheme="majorHAnsi" w:cstheme="majorHAnsi"/>
+          <w:noProof/>
+          <w:sz w:val="32"/>
+          <w:szCs w:val="32"/>
+        </w:rPr>
+        <w:t>Drumuri minime:</w:t>
+      </w:r>
+    </w:p>
+    <w:p>
+      <w:pPr>
+        <w:pStyle w:val="ListParagraph"/>
+        <w:spacing w:line="240" w:lineRule="auto"/>
+        <w:rPr>
+          <w:rFonts w:asciiTheme="majorHAnsi" w:hAnsiTheme="majorHAnsi" w:cstheme="majorHAnsi"/>
+          <w:noProof/>
+          <w:sz w:val="32"/>
+          <w:szCs w:val="32"/>
+        </w:rPr>
+      </w:pPr>
+      <w:r>
+        <w:rPr>
+          <w:noProof/>
+        </w:rPr>
+        <w:drawing>
+          <wp:inline distT="0" distB="0" distL="0" distR="0" wp14:anchorId="32469A3B" wp14:editId="5CA2B7D3">
+            <wp:extent cx="4197927" cy="2682655"/>
+            <wp:effectExtent l="0" t="0" r="0" b="3810"/>
+            <wp:docPr id="19" name="Picture 19"/>
+            <wp:cNvGraphicFramePr>
+              <a:graphicFrameLocks xmlns:a="http://schemas.openxmlformats.org/drawingml/2006/main" noChangeAspect="1"/>
+            </wp:cNvGraphicFramePr>
+            <a:graphic xmlns:a="http://schemas.openxmlformats.org/drawingml/2006/main">
+              <a:graphicData uri="http://schemas.openxmlformats.org/drawingml/2006/picture">
+                <pic:pic xmlns:pic="http://schemas.openxmlformats.org/drawingml/2006/picture">
+                  <pic:nvPicPr>
+                    <pic:cNvPr id="1" name=""/>
+                    <pic:cNvPicPr/>
+                  </pic:nvPicPr>
+                  <pic:blipFill>
+                    <a:blip r:embed="rId23"/>
+                    <a:stretch>
+                      <a:fillRect/>
+                    </a:stretch>
+                  </pic:blipFill>
+                  <pic:spPr>
+                    <a:xfrm>
+                      <a:off x="0" y="0"/>
+                      <a:ext cx="4199364" cy="2683573"/>
+                    </a:xfrm>
+                    <a:prstGeom prst="rect">
+                      <a:avLst/>
+                    </a:prstGeom>
+                  </pic:spPr>
+                </pic:pic>
+              </a:graphicData>
+            </a:graphic>
+          </wp:inline>
+        </w:drawing>
+      </w:r>
+    </w:p>
+    <w:p>
+      <w:pPr>
+        <w:pStyle w:val="ListParagraph"/>
+        <w:spacing w:line="240" w:lineRule="auto"/>
+        <w:rPr>
+          <w:rFonts w:asciiTheme="majorHAnsi" w:hAnsiTheme="majorHAnsi" w:cstheme="majorHAnsi"/>
+          <w:noProof/>
+          <w:sz w:val="32"/>
+          <w:szCs w:val="32"/>
+        </w:rPr>
+      </w:pPr>
+      <w:r>
+        <w:rPr>
+          <w:noProof/>
+        </w:rPr>
+        <w:lastRenderedPageBreak/>
+        <w:drawing>
+          <wp:inline distT="0" distB="0" distL="0" distR="0" wp14:anchorId="48536954" wp14:editId="2F3D6349">
+            <wp:extent cx="3567545" cy="4036709"/>
+            <wp:effectExtent l="0" t="0" r="0" b="1905"/>
+            <wp:docPr id="20" name="Picture 20"/>
+            <wp:cNvGraphicFramePr>
+              <a:graphicFrameLocks xmlns:a="http://schemas.openxmlformats.org/drawingml/2006/main" noChangeAspect="1"/>
+            </wp:cNvGraphicFramePr>
+            <a:graphic xmlns:a="http://schemas.openxmlformats.org/drawingml/2006/main">
+              <a:graphicData uri="http://schemas.openxmlformats.org/drawingml/2006/picture">
+                <pic:pic xmlns:pic="http://schemas.openxmlformats.org/drawingml/2006/picture">
+                  <pic:nvPicPr>
+                    <pic:cNvPr id="1" name=""/>
+                    <pic:cNvPicPr/>
+                  </pic:nvPicPr>
+                  <pic:blipFill>
+                    <a:blip r:embed="rId24"/>
+                    <a:stretch>
+                      <a:fillRect/>
+                    </a:stretch>
+                  </pic:blipFill>
+                  <pic:spPr>
+                    <a:xfrm>
+                      <a:off x="0" y="0"/>
+                      <a:ext cx="3573937" cy="4043942"/>
+                    </a:xfrm>
+                    <a:prstGeom prst="rect">
+                      <a:avLst/>
+                    </a:prstGeom>
+                  </pic:spPr>
+                </pic:pic>
+              </a:graphicData>
+            </a:graphic>
+          </wp:inline>
+        </w:drawing>
+      </w:r>
+    </w:p>
+    <w:p>
+      <w:pPr>
+        <w:pStyle w:val="ListParagraph"/>
+        <w:spacing w:line="240" w:lineRule="auto"/>
+        <w:rPr>
+          <w:rFonts w:asciiTheme="majorHAnsi" w:hAnsiTheme="majorHAnsi" w:cstheme="majorHAnsi"/>
+          <w:noProof/>
+          <w:sz w:val="32"/>
+          <w:szCs w:val="32"/>
+        </w:rPr>
+      </w:pPr>
+    </w:p>
+    <w:p>
+      <w:pPr>
+        <w:pStyle w:val="ListParagraph"/>
+        <w:spacing w:line="240" w:lineRule="auto"/>
+        <w:rPr>
+          <w:rFonts w:asciiTheme="majorHAnsi" w:hAnsiTheme="majorHAnsi" w:cstheme="majorHAnsi"/>
+          <w:noProof/>
+          <w:sz w:val="32"/>
+          <w:szCs w:val="32"/>
+        </w:rPr>
+      </w:pPr>
+      <w:r>
+        <w:rPr>
+          <w:noProof/>
+        </w:rPr>
+        <w:drawing>
+          <wp:inline distT="0" distB="0" distL="0" distR="0" wp14:anchorId="1A6D28CC" wp14:editId="4CE89631">
+            <wp:extent cx="3138055" cy="2282791"/>
+            <wp:effectExtent l="0" t="0" r="5715" b="3810"/>
+            <wp:docPr id="21" name="Picture 21"/>
+            <wp:cNvGraphicFramePr>
+              <a:graphicFrameLocks xmlns:a="http://schemas.openxmlformats.org/drawingml/2006/main" noChangeAspect="1"/>
+            </wp:cNvGraphicFramePr>
+            <a:graphic xmlns:a="http://schemas.openxmlformats.org/drawingml/2006/main">
+              <a:graphicData uri="http://schemas.openxmlformats.org/drawingml/2006/picture">
+                <pic:pic xmlns:pic="http://schemas.openxmlformats.org/drawingml/2006/picture">
+                  <pic:nvPicPr>
+                    <pic:cNvPr id="1" name=""/>
+                    <pic:cNvPicPr/>
+                  </pic:nvPicPr>
+                  <pic:blipFill>
+                    <a:blip r:embed="rId25"/>
+                    <a:stretch>
+                      <a:fillRect/>
+                    </a:stretch>
+                  </pic:blipFill>
+                  <pic:spPr>
+                    <a:xfrm>
+                      <a:off x="0" y="0"/>
+                      <a:ext cx="3151637" cy="2292672"/>
+                    </a:xfrm>
+                    <a:prstGeom prst="rect">
+                      <a:avLst/>
+                    </a:prstGeom>
+                  </pic:spPr>
+                </pic:pic>
+              </a:graphicData>
+            </a:graphic>
+          </wp:inline>
+        </w:drawing>
+      </w:r>
+    </w:p>
+    <w:p>
+      <w:pPr>
+        <w:pStyle w:val="ListParagraph"/>
+        <w:spacing w:line="240" w:lineRule="auto"/>
+        <w:rPr>
+          <w:rFonts w:asciiTheme="majorHAnsi" w:hAnsiTheme="majorHAnsi" w:cstheme="majorHAnsi"/>
+          <w:noProof/>
+          <w:sz w:val="32"/>
+          <w:szCs w:val="32"/>
+        </w:rPr>
+      </w:pPr>
+      <w:r>
+        <w:rPr>
+          <w:noProof/>
+        </w:rPr>
+        <w:drawing>
+          <wp:inline distT="0" distB="0" distL="0" distR="0" wp14:anchorId="212EBB67" wp14:editId="537C298F">
+            <wp:extent cx="4142509" cy="2050602"/>
+            <wp:effectExtent l="0" t="0" r="0" b="6985"/>
+            <wp:docPr id="22" name="Picture 22"/>
+            <wp:cNvGraphicFramePr>
+              <a:graphicFrameLocks xmlns:a="http://schemas.openxmlformats.org/drawingml/2006/main" noChangeAspect="1"/>
+            </wp:cNvGraphicFramePr>
+            <a:graphic xmlns:a="http://schemas.openxmlformats.org/drawingml/2006/main">
+              <a:graphicData uri="http://schemas.openxmlformats.org/drawingml/2006/picture">
+                <pic:pic xmlns:pic="http://schemas.openxmlformats.org/drawingml/2006/picture">
+                  <pic:nvPicPr>
+                    <pic:cNvPr id="1" name=""/>
+                    <pic:cNvPicPr/>
+                  </pic:nvPicPr>
+                  <pic:blipFill>
+                    <a:blip r:embed="rId26"/>
+                    <a:stretch>
+                      <a:fillRect/>
+                    </a:stretch>
+                  </pic:blipFill>
+                  <pic:spPr>
+                    <a:xfrm>
+                      <a:off x="0" y="0"/>
+                      <a:ext cx="4146970" cy="2052810"/>
+                    </a:xfrm>
+                    <a:prstGeom prst="rect">
+                      <a:avLst/>
+                    </a:prstGeom>
+                  </pic:spPr>
+                </pic:pic>
+              </a:graphicData>
+            </a:graphic>
+          </wp:inline>
+        </w:drawing>
+      </w:r>
+    </w:p>
+    <w:p>
+      <w:pPr>
+        <w:pStyle w:val="ListParagraph"/>
+        <w:spacing w:line="240" w:lineRule="auto"/>
+        <w:rPr>
+          <w:rFonts w:asciiTheme="majorHAnsi" w:hAnsiTheme="majorHAnsi" w:cstheme="majorHAnsi"/>
+          <w:noProof/>
+          <w:sz w:val="32"/>
+          <w:szCs w:val="32"/>
+        </w:rPr>
+      </w:pPr>
+      <w:r>
+        <w:rPr>
+          <w:noProof/>
+        </w:rPr>
+        <w:lastRenderedPageBreak/>
+        <w:drawing>
+          <wp:inline distT="0" distB="0" distL="0" distR="0" wp14:anchorId="0B5545E1" wp14:editId="0F4E92C0">
+            <wp:extent cx="3622964" cy="2611456"/>
+            <wp:effectExtent l="0" t="0" r="0" b="0"/>
+            <wp:docPr id="23" name="Picture 23"/>
+            <wp:cNvGraphicFramePr>
+              <a:graphicFrameLocks xmlns:a="http://schemas.openxmlformats.org/drawingml/2006/main" noChangeAspect="1"/>
+            </wp:cNvGraphicFramePr>
+            <a:graphic xmlns:a="http://schemas.openxmlformats.org/drawingml/2006/main">
+              <a:graphicData uri="http://schemas.openxmlformats.org/drawingml/2006/picture">
+                <pic:pic xmlns:pic="http://schemas.openxmlformats.org/drawingml/2006/picture">
+                  <pic:nvPicPr>
+                    <pic:cNvPr id="1" name=""/>
+                    <pic:cNvPicPr/>
+                  </pic:nvPicPr>
+                  <pic:blipFill>
+                    <a:blip r:embed="rId27"/>
+                    <a:stretch>
+                      <a:fillRect/>
+                    </a:stretch>
+                  </pic:blipFill>
+                  <pic:spPr>
+                    <a:xfrm>
+                      <a:off x="0" y="0"/>
+                      <a:ext cx="3628762" cy="2615636"/>
+                    </a:xfrm>
+                    <a:prstGeom prst="rect">
+                      <a:avLst/>
+                    </a:prstGeom>
+                  </pic:spPr>
+                </pic:pic>
+              </a:graphicData>
+            </a:graphic>
+          </wp:inline>
+        </w:drawing>
+      </w:r>
+    </w:p>
+    <w:p>
+      <w:pPr>
+        <w:pStyle w:val="ListParagraph"/>
+        <w:spacing w:line="240" w:lineRule="auto"/>
+        <w:rPr>
+          <w:rFonts w:asciiTheme="majorHAnsi" w:hAnsiTheme="majorHAnsi" w:cstheme="majorHAnsi"/>
+          <w:noProof/>
+          <w:sz w:val="32"/>
+          <w:szCs w:val="32"/>
+        </w:rPr>
+      </w:pPr>
+      <w:r>
+        <w:rPr>
+          <w:noProof/>
+        </w:rPr>
+        <w:drawing>
+          <wp:inline distT="0" distB="0" distL="0" distR="0" wp14:anchorId="59E9F8E9" wp14:editId="2DE86FB5">
+            <wp:extent cx="5001491" cy="3765803"/>
+            <wp:effectExtent l="0" t="0" r="8890" b="6350"/>
+            <wp:docPr id="24" name="Picture 24"/>
+            <wp:cNvGraphicFramePr>
+              <a:graphicFrameLocks xmlns:a="http://schemas.openxmlformats.org/drawingml/2006/main" noChangeAspect="1"/>
+            </wp:cNvGraphicFramePr>
+            <a:graphic xmlns:a="http://schemas.openxmlformats.org/drawingml/2006/main">
+              <a:graphicData uri="http://schemas.openxmlformats.org/drawingml/2006/picture">
+                <pic:pic xmlns:pic="http://schemas.openxmlformats.org/drawingml/2006/picture">
+                  <pic:nvPicPr>
+                    <pic:cNvPr id="1" name=""/>
+                    <pic:cNvPicPr/>
+                  </pic:nvPicPr>
+                  <pic:blipFill>
+                    <a:blip r:embed="rId28"/>
+                    <a:stretch>
+                      <a:fillRect/>
+                    </a:stretch>
+                  </pic:blipFill>
+                  <pic:spPr>
+                    <a:xfrm>
+                      <a:off x="0" y="0"/>
+                      <a:ext cx="5015314" cy="3776211"/>
+                    </a:xfrm>
+                    <a:prstGeom prst="rect">
+                      <a:avLst/>
+                    </a:prstGeom>
+                  </pic:spPr>
+                </pic:pic>
+              </a:graphicData>
+            </a:graphic>
+          </wp:inline>
+        </w:drawing>
+      </w:r>
+    </w:p>
+    <w:p>
+      <w:pPr>
+        <w:pStyle w:val="ListParagraph"/>
+        <w:spacing w:line="240" w:lineRule="auto"/>
+        <w:rPr>
+          <w:rFonts w:asciiTheme="majorHAnsi" w:hAnsiTheme="majorHAnsi" w:cstheme="majorHAnsi"/>
+          <w:noProof/>
+          <w:sz w:val="32"/>
+          <w:szCs w:val="32"/>
+        </w:rPr>
+      </w:pPr>
+      <w:r>
+        <w:rPr>
+          <w:noProof/>
+        </w:rPr>
+        <w:drawing>
+          <wp:inline distT="0" distB="0" distL="0" distR="0" wp14:anchorId="02125B91" wp14:editId="38994321">
+            <wp:extent cx="3348895" cy="2396837"/>
+            <wp:effectExtent l="0" t="0" r="4445" b="3810"/>
+            <wp:docPr id="25" name="Picture 25"/>
+            <wp:cNvGraphicFramePr>
+              <a:graphicFrameLocks xmlns:a="http://schemas.openxmlformats.org/drawingml/2006/main" noChangeAspect="1"/>
+            </wp:cNvGraphicFramePr>
+            <a:graphic xmlns:a="http://schemas.openxmlformats.org/drawingml/2006/main">
+              <a:graphicData uri="http://schemas.openxmlformats.org/drawingml/2006/picture">
+                <pic:pic xmlns:pic="http://schemas.openxmlformats.org/drawingml/2006/picture">
+                  <pic:nvPicPr>
+                    <pic:cNvPr id="1" name=""/>
+                    <pic:cNvPicPr/>
+                  </pic:nvPicPr>
+                  <pic:blipFill>
+                    <a:blip r:embed="rId29"/>
+                    <a:stretch>
+                      <a:fillRect/>
+                    </a:stretch>
+                  </pic:blipFill>
+                  <pic:spPr>
+                    <a:xfrm>
+                      <a:off x="0" y="0"/>
+                      <a:ext cx="3365628" cy="2408813"/>
+                    </a:xfrm>
+                    <a:prstGeom prst="rect">
+                      <a:avLst/>
+                    </a:prstGeom>
+                  </pic:spPr>
+                </pic:pic>
+              </a:graphicData>
+            </a:graphic>
+          </wp:inline>
+        </w:drawing>
+      </w:r>
     </w:p>
     <w:sectPr>
       <w:pgSz w:w="11906" w:h="16838"/>
@@ -683,6 +1419,56 @@
     </w:sectPr>
   </w:body>
 </w:document>
+</file>
+
+<file path=word/endnotes.xml><?xml version="1.0" encoding="utf-8"?>
+<w:endnotes xmlns:wpc="http://schemas.microsoft.com/office/word/2010/wordprocessingCanvas" xmlns:cx="http://schemas.microsoft.com/office/drawing/2014/chartex" xmlns:cx1="http://schemas.microsoft.com/office/drawing/2015/9/8/chartex" xmlns:cx2="http://schemas.microsoft.com/office/drawing/2015/10/21/chartex" xmlns:cx3="http://schemas.microsoft.com/office/drawing/2016/5/9/chartex" xmlns:cx4="http://schemas.microsoft.com/office/drawing/2016/5/10/chartex" xmlns:cx5="http://schemas.microsoft.com/office/drawing/2016/5/11/chartex" xmlns:cx6="http://schemas.microsoft.com/office/drawing/2016/5/12/chartex" xmlns:cx7="http://schemas.microsoft.com/office/drawing/2016/5/13/chartex" xmlns:cx8="http://schemas.microsoft.com/office/drawing/2016/5/14/chartex" xmlns:mc="http://schemas.openxmlformats.org/markup-compatibility/2006" xmlns:aink="http://schemas.microsoft.com/office/drawing/2016/ink" xmlns:am3d="http://schemas.microsoft.com/office/drawing/2017/model3d" xmlns:o="urn:schemas-microsoft-com:office:office" xmlns:r="http://schemas.openxmlformats.org/officeDocument/2006/relationships" xmlns:m="http://schemas.openxmlformats.org/officeDocument/2006/math" xmlns:v="urn:schemas-microsoft-com:vml" xmlns:wp14="http://schemas.microsoft.com/office/word/2010/wordprocessingDrawing" xmlns:wp="http://schemas.openxmlformats.org/drawingml/2006/wordprocessingDrawing" xmlns:w10="urn:schemas-microsoft-com:office:word" xmlns:w="http://schemas.openxmlformats.org/wordprocessingml/2006/main" xmlns:w14="http://schemas.microsoft.com/office/word/2010/wordml" xmlns:w15="http://schemas.microsoft.com/office/word/2012/wordml" xmlns:w16cex="http://schemas.microsoft.com/office/word/2018/wordml/cex" xmlns:w16cid="http://schemas.microsoft.com/office/word/2016/wordml/cid" xmlns:w16="http://schemas.microsoft.com/office/word/2018/wordml" xmlns:w16sdtdh="http://schemas.microsoft.com/office/word/2020/wordml/sdtdatahash" xmlns:w16se="http://schemas.microsoft.com/office/word/2015/wordml/symex" xmlns:wpg="http://schemas.microsoft.com/office/word/2010/wordprocessingGroup" xmlns:wpi="http://schemas.microsoft.com/office/word/2010/wordprocessingInk" xmlns:wne="http://schemas.microsoft.com/office/word/2006/wordml" xmlns:wps="http://schemas.microsoft.com/office/word/2010/wordprocessingShape" mc:Ignorable="w14 w15 w16se w16cid w16 w16cex w16sdtdh wp14">
+  <w:endnote w:type="separator" w:id="-1">
+    <w:p>
+      <w:pPr>
+        <w:spacing w:after="0" w:line="240" w:lineRule="auto"/>
+      </w:pPr>
+      <w:r>
+        <w:separator/>
+      </w:r>
+    </w:p>
+  </w:endnote>
+  <w:endnote w:type="continuationSeparator" w:id="0">
+    <w:p>
+      <w:pPr>
+        <w:spacing w:after="0" w:line="240" w:lineRule="auto"/>
+      </w:pPr>
+      <w:r>
+        <w:continuationSeparator/>
+      </w:r>
+    </w:p>
+  </w:endnote>
+</w:endnotes>
+</file>
+
+<file path=word/footnotes.xml><?xml version="1.0" encoding="utf-8"?>
+<w:footnotes xmlns:wpc="http://schemas.microsoft.com/office/word/2010/wordprocessingCanvas" xmlns:cx="http://schemas.microsoft.com/office/drawing/2014/chartex" xmlns:cx1="http://schemas.microsoft.com/office/drawing/2015/9/8/chartex" xmlns:cx2="http://schemas.microsoft.com/office/drawing/2015/10/21/chartex" xmlns:cx3="http://schemas.microsoft.com/office/drawing/2016/5/9/chartex" xmlns:cx4="http://schemas.microsoft.com/office/drawing/2016/5/10/chartex" xmlns:cx5="http://schemas.microsoft.com/office/drawing/2016/5/11/chartex" xmlns:cx6="http://schemas.microsoft.com/office/drawing/2016/5/12/chartex" xmlns:cx7="http://schemas.microsoft.com/office/drawing/2016/5/13/chartex" xmlns:cx8="http://schemas.microsoft.com/office/drawing/2016/5/14/chartex" xmlns:mc="http://schemas.openxmlformats.org/markup-compatibility/2006" xmlns:aink="http://schemas.microsoft.com/office/drawing/2016/ink" xmlns:am3d="http://schemas.microsoft.com/office/drawing/2017/model3d" xmlns:o="urn:schemas-microsoft-com:office:office" xmlns:r="http://schemas.openxmlformats.org/officeDocument/2006/relationships" xmlns:m="http://schemas.openxmlformats.org/officeDocument/2006/math" xmlns:v="urn:schemas-microsoft-com:vml" xmlns:wp14="http://schemas.microsoft.com/office/word/2010/wordprocessingDrawing" xmlns:wp="http://schemas.openxmlformats.org/drawingml/2006/wordprocessingDrawing" xmlns:w10="urn:schemas-microsoft-com:office:word" xmlns:w="http://schemas.openxmlformats.org/wordprocessingml/2006/main" xmlns:w14="http://schemas.microsoft.com/office/word/2010/wordml" xmlns:w15="http://schemas.microsoft.com/office/word/2012/wordml" xmlns:w16cex="http://schemas.microsoft.com/office/word/2018/wordml/cex" xmlns:w16cid="http://schemas.microsoft.com/office/word/2016/wordml/cid" xmlns:w16="http://schemas.microsoft.com/office/word/2018/wordml" xmlns:w16sdtdh="http://schemas.microsoft.com/office/word/2020/wordml/sdtdatahash" xmlns:w16se="http://schemas.microsoft.com/office/word/2015/wordml/symex" xmlns:wpg="http://schemas.microsoft.com/office/word/2010/wordprocessingGroup" xmlns:wpi="http://schemas.microsoft.com/office/word/2010/wordprocessingInk" xmlns:wne="http://schemas.microsoft.com/office/word/2006/wordml" xmlns:wps="http://schemas.microsoft.com/office/word/2010/wordprocessingShape" mc:Ignorable="w14 w15 w16se w16cid w16 w16cex w16sdtdh wp14">
+  <w:footnote w:type="separator" w:id="-1">
+    <w:p>
+      <w:pPr>
+        <w:spacing w:after="0" w:line="240" w:lineRule="auto"/>
+      </w:pPr>
+      <w:r>
+        <w:separator/>
+      </w:r>
+    </w:p>
+  </w:footnote>
+  <w:footnote w:type="continuationSeparator" w:id="0">
+    <w:p>
+      <w:pPr>
+        <w:spacing w:after="0" w:line="240" w:lineRule="auto"/>
+      </w:pPr>
+      <w:r>
+        <w:continuationSeparator/>
+      </w:r>
+    </w:p>
+  </w:footnote>
+</w:footnotes>
 </file>
 
 <file path=word/numbering.xml><?xml version="1.0" encoding="utf-8"?>
@@ -803,7 +1589,7 @@
   <w:abstractNum w:abstractNumId="1" w15:restartNumberingAfterBreak="0">
     <w:nsid w:val="5F655D65"/>
     <w:multiLevelType w:val="hybridMultilevel"/>
-    <w:tmpl w:val="01661C68"/>
+    <w:tmpl w:val="45B6DEC6"/>
     <w:lvl w:ilvl="0" w:tplc="04180001">
       <w:start w:val="1"/>
       <w:numFmt w:val="bullet"/>
@@ -1359,6 +2145,50 @@
       <w:contextualSpacing/>
     </w:pPr>
   </w:style>
+  <w:style w:type="paragraph" w:styleId="Header">
+    <w:name w:val="header"/>
+    <w:basedOn w:val="Normal"/>
+    <w:link w:val="HeaderChar"/>
+    <w:uiPriority w:val="99"/>
+    <w:unhideWhenUsed/>
+    <w:rsid w:val="00976E2F"/>
+    <w:pPr>
+      <w:tabs>
+        <w:tab w:val="center" w:pos="4513"/>
+        <w:tab w:val="right" w:pos="9026"/>
+      </w:tabs>
+      <w:spacing w:after="0" w:line="240" w:lineRule="auto"/>
+    </w:pPr>
+  </w:style>
+  <w:style w:type="character" w:customStyle="1" w:styleId="HeaderChar">
+    <w:name w:val="Header Char"/>
+    <w:basedOn w:val="DefaultParagraphFont"/>
+    <w:link w:val="Header"/>
+    <w:uiPriority w:val="99"/>
+    <w:rsid w:val="00976E2F"/>
+  </w:style>
+  <w:style w:type="paragraph" w:styleId="Footer">
+    <w:name w:val="footer"/>
+    <w:basedOn w:val="Normal"/>
+    <w:link w:val="FooterChar"/>
+    <w:uiPriority w:val="99"/>
+    <w:unhideWhenUsed/>
+    <w:rsid w:val="00976E2F"/>
+    <w:pPr>
+      <w:tabs>
+        <w:tab w:val="center" w:pos="4513"/>
+        <w:tab w:val="right" w:pos="9026"/>
+      </w:tabs>
+      <w:spacing w:after="0" w:line="240" w:lineRule="auto"/>
+    </w:pPr>
+  </w:style>
+  <w:style w:type="character" w:customStyle="1" w:styleId="FooterChar">
+    <w:name w:val="Footer Char"/>
+    <w:basedOn w:val="DefaultParagraphFont"/>
+    <w:link w:val="Footer"/>
+    <w:uiPriority w:val="99"/>
+    <w:rsid w:val="00976E2F"/>
+  </w:style>
 </w:styles>
 </file>
 

</xml_diff>

<commit_message>
feat: finished cheat sheet
</commit_message>
<xml_diff>
--- a/Second Year/First Semester/Fundamental Algorithms/Cheat Sheet.docx
+++ b/Second Year/First Semester/Fundamental Algorithms/Cheat Sheet.docx
@@ -1399,6 +1399,1143 @@
                     <a:xfrm>
                       <a:off x="0" y="0"/>
                       <a:ext cx="3365628" cy="2408813"/>
+                    </a:xfrm>
+                    <a:prstGeom prst="rect">
+                      <a:avLst/>
+                    </a:prstGeom>
+                  </pic:spPr>
+                </pic:pic>
+              </a:graphicData>
+            </a:graphic>
+          </wp:inline>
+        </w:drawing>
+      </w:r>
+    </w:p>
+    <w:p>
+      <w:pPr>
+        <w:pStyle w:val="ListParagraph"/>
+        <w:numPr>
+          <w:ilvl w:val="0"/>
+          <w:numId w:val="1"/>
+        </w:numPr>
+        <w:spacing w:line="240" w:lineRule="auto"/>
+        <w:rPr>
+          <w:rFonts w:asciiTheme="majorHAnsi" w:hAnsiTheme="majorHAnsi" w:cstheme="majorHAnsi"/>
+          <w:noProof/>
+          <w:sz w:val="32"/>
+          <w:szCs w:val="32"/>
+        </w:rPr>
+      </w:pPr>
+      <w:r>
+        <w:rPr>
+          <w:rFonts w:asciiTheme="majorHAnsi" w:hAnsiTheme="majorHAnsi" w:cstheme="majorHAnsi"/>
+          <w:noProof/>
+          <w:sz w:val="32"/>
+          <w:szCs w:val="32"/>
+        </w:rPr>
+        <w:lastRenderedPageBreak/>
+        <w:t>Flux:</w:t>
+      </w:r>
+    </w:p>
+    <w:p>
+      <w:pPr>
+        <w:spacing w:line="240" w:lineRule="auto"/>
+        <w:ind w:left="360"/>
+        <w:rPr>
+          <w:rFonts w:asciiTheme="majorHAnsi" w:hAnsiTheme="majorHAnsi" w:cstheme="majorHAnsi"/>
+          <w:noProof/>
+          <w:sz w:val="32"/>
+          <w:szCs w:val="32"/>
+        </w:rPr>
+      </w:pPr>
+      <w:r>
+        <w:rPr>
+          <w:noProof/>
+        </w:rPr>
+        <w:drawing>
+          <wp:inline distT="0" distB="0" distL="0" distR="0" wp14:anchorId="69BB20D1" wp14:editId="17903F05">
+            <wp:extent cx="2971800" cy="987088"/>
+            <wp:effectExtent l="0" t="0" r="0" b="3810"/>
+            <wp:docPr id="13" name="Picture 13"/>
+            <wp:cNvGraphicFramePr>
+              <a:graphicFrameLocks xmlns:a="http://schemas.openxmlformats.org/drawingml/2006/main" noChangeAspect="1"/>
+            </wp:cNvGraphicFramePr>
+            <a:graphic xmlns:a="http://schemas.openxmlformats.org/drawingml/2006/main">
+              <a:graphicData uri="http://schemas.openxmlformats.org/drawingml/2006/picture">
+                <pic:pic xmlns:pic="http://schemas.openxmlformats.org/drawingml/2006/picture">
+                  <pic:nvPicPr>
+                    <pic:cNvPr id="1" name=""/>
+                    <pic:cNvPicPr/>
+                  </pic:nvPicPr>
+                  <pic:blipFill>
+                    <a:blip r:embed="rId30"/>
+                    <a:stretch>
+                      <a:fillRect/>
+                    </a:stretch>
+                  </pic:blipFill>
+                  <pic:spPr>
+                    <a:xfrm>
+                      <a:off x="0" y="0"/>
+                      <a:ext cx="2986777" cy="992063"/>
+                    </a:xfrm>
+                    <a:prstGeom prst="rect">
+                      <a:avLst/>
+                    </a:prstGeom>
+                  </pic:spPr>
+                </pic:pic>
+              </a:graphicData>
+            </a:graphic>
+          </wp:inline>
+        </w:drawing>
+      </w:r>
+      <w:r>
+        <w:rPr>
+          <w:rFonts w:asciiTheme="majorHAnsi" w:hAnsiTheme="majorHAnsi" w:cstheme="majorHAnsi"/>
+          <w:noProof/>
+          <w:sz w:val="32"/>
+          <w:szCs w:val="32"/>
+        </w:rPr>
+        <w:t xml:space="preserve"> - Edmonds-Karp</w:t>
+      </w:r>
+    </w:p>
+    <w:p>
+      <w:pPr>
+        <w:spacing w:line="240" w:lineRule="auto"/>
+        <w:ind w:left="360"/>
+        <w:rPr>
+          <w:rFonts w:asciiTheme="majorHAnsi" w:hAnsiTheme="majorHAnsi" w:cstheme="majorHAnsi"/>
+          <w:noProof/>
+          <w:sz w:val="32"/>
+          <w:szCs w:val="32"/>
+        </w:rPr>
+      </w:pPr>
+    </w:p>
+    <w:p>
+      <w:pPr>
+        <w:spacing w:line="240" w:lineRule="auto"/>
+        <w:ind w:left="360"/>
+        <w:rPr>
+          <w:rFonts w:asciiTheme="majorHAnsi" w:hAnsiTheme="majorHAnsi" w:cstheme="majorHAnsi"/>
+          <w:noProof/>
+          <w:sz w:val="32"/>
+          <w:szCs w:val="32"/>
+        </w:rPr>
+      </w:pPr>
+      <w:r>
+        <w:rPr>
+          <w:noProof/>
+        </w:rPr>
+        <w:drawing>
+          <wp:inline distT="0" distB="0" distL="0" distR="0" wp14:anchorId="6C1EF953" wp14:editId="2B4BB078">
+            <wp:extent cx="3401291" cy="2559070"/>
+            <wp:effectExtent l="0" t="0" r="8890" b="0"/>
+            <wp:docPr id="16" name="Picture 16"/>
+            <wp:cNvGraphicFramePr>
+              <a:graphicFrameLocks xmlns:a="http://schemas.openxmlformats.org/drawingml/2006/main" noChangeAspect="1"/>
+            </wp:cNvGraphicFramePr>
+            <a:graphic xmlns:a="http://schemas.openxmlformats.org/drawingml/2006/main">
+              <a:graphicData uri="http://schemas.openxmlformats.org/drawingml/2006/picture">
+                <pic:pic xmlns:pic="http://schemas.openxmlformats.org/drawingml/2006/picture">
+                  <pic:nvPicPr>
+                    <pic:cNvPr id="1" name=""/>
+                    <pic:cNvPicPr/>
+                  </pic:nvPicPr>
+                  <pic:blipFill>
+                    <a:blip r:embed="rId31"/>
+                    <a:stretch>
+                      <a:fillRect/>
+                    </a:stretch>
+                  </pic:blipFill>
+                  <pic:spPr>
+                    <a:xfrm>
+                      <a:off x="0" y="0"/>
+                      <a:ext cx="3413423" cy="2568198"/>
+                    </a:xfrm>
+                    <a:prstGeom prst="rect">
+                      <a:avLst/>
+                    </a:prstGeom>
+                  </pic:spPr>
+                </pic:pic>
+              </a:graphicData>
+            </a:graphic>
+          </wp:inline>
+        </w:drawing>
+      </w:r>
+    </w:p>
+    <w:p>
+      <w:pPr>
+        <w:spacing w:line="240" w:lineRule="auto"/>
+        <w:ind w:left="360"/>
+        <w:rPr>
+          <w:rFonts w:asciiTheme="majorHAnsi" w:hAnsiTheme="majorHAnsi" w:cstheme="majorHAnsi"/>
+          <w:noProof/>
+          <w:sz w:val="32"/>
+          <w:szCs w:val="32"/>
+        </w:rPr>
+      </w:pPr>
+      <w:r>
+        <w:rPr>
+          <w:noProof/>
+        </w:rPr>
+        <w:drawing>
+          <wp:inline distT="0" distB="0" distL="0" distR="0" wp14:anchorId="656AE1D2" wp14:editId="6129F84D">
+            <wp:extent cx="2770909" cy="662489"/>
+            <wp:effectExtent l="0" t="0" r="0" b="4445"/>
+            <wp:docPr id="26" name="Picture 26"/>
+            <wp:cNvGraphicFramePr>
+              <a:graphicFrameLocks xmlns:a="http://schemas.openxmlformats.org/drawingml/2006/main" noChangeAspect="1"/>
+            </wp:cNvGraphicFramePr>
+            <a:graphic xmlns:a="http://schemas.openxmlformats.org/drawingml/2006/main">
+              <a:graphicData uri="http://schemas.openxmlformats.org/drawingml/2006/picture">
+                <pic:pic xmlns:pic="http://schemas.openxmlformats.org/drawingml/2006/picture">
+                  <pic:nvPicPr>
+                    <pic:cNvPr id="1" name=""/>
+                    <pic:cNvPicPr/>
+                  </pic:nvPicPr>
+                  <pic:blipFill>
+                    <a:blip r:embed="rId32"/>
+                    <a:stretch>
+                      <a:fillRect/>
+                    </a:stretch>
+                  </pic:blipFill>
+                  <pic:spPr>
+                    <a:xfrm>
+                      <a:off x="0" y="0"/>
+                      <a:ext cx="2779896" cy="664638"/>
+                    </a:xfrm>
+                    <a:prstGeom prst="rect">
+                      <a:avLst/>
+                    </a:prstGeom>
+                  </pic:spPr>
+                </pic:pic>
+              </a:graphicData>
+            </a:graphic>
+          </wp:inline>
+        </w:drawing>
+      </w:r>
+    </w:p>
+    <w:p>
+      <w:pPr>
+        <w:spacing w:line="240" w:lineRule="auto"/>
+        <w:ind w:left="360"/>
+        <w:rPr>
+          <w:rFonts w:asciiTheme="majorHAnsi" w:hAnsiTheme="majorHAnsi" w:cstheme="majorHAnsi"/>
+          <w:noProof/>
+          <w:sz w:val="32"/>
+          <w:szCs w:val="32"/>
+        </w:rPr>
+      </w:pPr>
+      <w:r>
+        <w:rPr>
+          <w:noProof/>
+        </w:rPr>
+        <w:lastRenderedPageBreak/>
+        <w:drawing>
+          <wp:inline distT="0" distB="0" distL="0" distR="0" wp14:anchorId="14147419" wp14:editId="441D1734">
+            <wp:extent cx="3673226" cy="2521527"/>
+            <wp:effectExtent l="0" t="0" r="3810" b="0"/>
+            <wp:docPr id="27" name="Picture 27"/>
+            <wp:cNvGraphicFramePr>
+              <a:graphicFrameLocks xmlns:a="http://schemas.openxmlformats.org/drawingml/2006/main" noChangeAspect="1"/>
+            </wp:cNvGraphicFramePr>
+            <a:graphic xmlns:a="http://schemas.openxmlformats.org/drawingml/2006/main">
+              <a:graphicData uri="http://schemas.openxmlformats.org/drawingml/2006/picture">
+                <pic:pic xmlns:pic="http://schemas.openxmlformats.org/drawingml/2006/picture">
+                  <pic:nvPicPr>
+                    <pic:cNvPr id="1" name=""/>
+                    <pic:cNvPicPr/>
+                  </pic:nvPicPr>
+                  <pic:blipFill>
+                    <a:blip r:embed="rId33"/>
+                    <a:stretch>
+                      <a:fillRect/>
+                    </a:stretch>
+                  </pic:blipFill>
+                  <pic:spPr>
+                    <a:xfrm>
+                      <a:off x="0" y="0"/>
+                      <a:ext cx="3681322" cy="2527084"/>
+                    </a:xfrm>
+                    <a:prstGeom prst="rect">
+                      <a:avLst/>
+                    </a:prstGeom>
+                  </pic:spPr>
+                </pic:pic>
+              </a:graphicData>
+            </a:graphic>
+          </wp:inline>
+        </w:drawing>
+      </w:r>
+      <w:r>
+        <w:rPr>
+          <w:noProof/>
+        </w:rPr>
+        <w:drawing>
+          <wp:inline distT="0" distB="0" distL="0" distR="0" wp14:anchorId="2AB1996B" wp14:editId="0A83D6E0">
+            <wp:extent cx="3664527" cy="1157497"/>
+            <wp:effectExtent l="0" t="0" r="0" b="5080"/>
+            <wp:docPr id="28" name="Picture 28"/>
+            <wp:cNvGraphicFramePr>
+              <a:graphicFrameLocks xmlns:a="http://schemas.openxmlformats.org/drawingml/2006/main" noChangeAspect="1"/>
+            </wp:cNvGraphicFramePr>
+            <a:graphic xmlns:a="http://schemas.openxmlformats.org/drawingml/2006/main">
+              <a:graphicData uri="http://schemas.openxmlformats.org/drawingml/2006/picture">
+                <pic:pic xmlns:pic="http://schemas.openxmlformats.org/drawingml/2006/picture">
+                  <pic:nvPicPr>
+                    <pic:cNvPr id="1" name=""/>
+                    <pic:cNvPicPr/>
+                  </pic:nvPicPr>
+                  <pic:blipFill>
+                    <a:blip r:embed="rId34"/>
+                    <a:stretch>
+                      <a:fillRect/>
+                    </a:stretch>
+                  </pic:blipFill>
+                  <pic:spPr>
+                    <a:xfrm>
+                      <a:off x="0" y="0"/>
+                      <a:ext cx="3674998" cy="1160805"/>
+                    </a:xfrm>
+                    <a:prstGeom prst="rect">
+                      <a:avLst/>
+                    </a:prstGeom>
+                  </pic:spPr>
+                </pic:pic>
+              </a:graphicData>
+            </a:graphic>
+          </wp:inline>
+        </w:drawing>
+      </w:r>
+    </w:p>
+    <w:p>
+      <w:pPr>
+        <w:spacing w:line="240" w:lineRule="auto"/>
+        <w:ind w:left="360"/>
+        <w:rPr>
+          <w:rFonts w:asciiTheme="majorHAnsi" w:hAnsiTheme="majorHAnsi" w:cstheme="majorHAnsi"/>
+          <w:noProof/>
+          <w:sz w:val="32"/>
+          <w:szCs w:val="32"/>
+        </w:rPr>
+      </w:pPr>
+      <w:r>
+        <w:rPr>
+          <w:noProof/>
+        </w:rPr>
+        <w:drawing>
+          <wp:inline distT="0" distB="0" distL="0" distR="0" wp14:anchorId="76579AC0" wp14:editId="1C87454E">
+            <wp:extent cx="3636818" cy="1185411"/>
+            <wp:effectExtent l="0" t="0" r="1905" b="0"/>
+            <wp:docPr id="29" name="Picture 29"/>
+            <wp:cNvGraphicFramePr>
+              <a:graphicFrameLocks xmlns:a="http://schemas.openxmlformats.org/drawingml/2006/main" noChangeAspect="1"/>
+            </wp:cNvGraphicFramePr>
+            <a:graphic xmlns:a="http://schemas.openxmlformats.org/drawingml/2006/main">
+              <a:graphicData uri="http://schemas.openxmlformats.org/drawingml/2006/picture">
+                <pic:pic xmlns:pic="http://schemas.openxmlformats.org/drawingml/2006/picture">
+                  <pic:nvPicPr>
+                    <pic:cNvPr id="1" name=""/>
+                    <pic:cNvPicPr/>
+                  </pic:nvPicPr>
+                  <pic:blipFill>
+                    <a:blip r:embed="rId35"/>
+                    <a:stretch>
+                      <a:fillRect/>
+                    </a:stretch>
+                  </pic:blipFill>
+                  <pic:spPr>
+                    <a:xfrm>
+                      <a:off x="0" y="0"/>
+                      <a:ext cx="3649755" cy="1189628"/>
+                    </a:xfrm>
+                    <a:prstGeom prst="rect">
+                      <a:avLst/>
+                    </a:prstGeom>
+                  </pic:spPr>
+                </pic:pic>
+              </a:graphicData>
+            </a:graphic>
+          </wp:inline>
+        </w:drawing>
+      </w:r>
+    </w:p>
+    <w:p>
+      <w:pPr>
+        <w:spacing w:line="240" w:lineRule="auto"/>
+        <w:ind w:left="360"/>
+        <w:rPr>
+          <w:rFonts w:asciiTheme="majorHAnsi" w:hAnsiTheme="majorHAnsi" w:cstheme="majorHAnsi"/>
+          <w:noProof/>
+          <w:sz w:val="32"/>
+          <w:szCs w:val="32"/>
+        </w:rPr>
+      </w:pPr>
+      <w:r>
+        <w:rPr>
+          <w:noProof/>
+        </w:rPr>
+        <w:drawing>
+          <wp:inline distT="0" distB="0" distL="0" distR="0" wp14:anchorId="7CBE8167" wp14:editId="6E5D039A">
+            <wp:extent cx="3358515" cy="1953491"/>
+            <wp:effectExtent l="0" t="0" r="0" b="8890"/>
+            <wp:docPr id="30" name="Picture 30"/>
+            <wp:cNvGraphicFramePr>
+              <a:graphicFrameLocks xmlns:a="http://schemas.openxmlformats.org/drawingml/2006/main" noChangeAspect="1"/>
+            </wp:cNvGraphicFramePr>
+            <a:graphic xmlns:a="http://schemas.openxmlformats.org/drawingml/2006/main">
+              <a:graphicData uri="http://schemas.openxmlformats.org/drawingml/2006/picture">
+                <pic:pic xmlns:pic="http://schemas.openxmlformats.org/drawingml/2006/picture">
+                  <pic:nvPicPr>
+                    <pic:cNvPr id="1" name=""/>
+                    <pic:cNvPicPr/>
+                  </pic:nvPicPr>
+                  <pic:blipFill>
+                    <a:blip r:embed="rId36"/>
+                    <a:stretch>
+                      <a:fillRect/>
+                    </a:stretch>
+                  </pic:blipFill>
+                  <pic:spPr>
+                    <a:xfrm>
+                      <a:off x="0" y="0"/>
+                      <a:ext cx="3392326" cy="1973157"/>
+                    </a:xfrm>
+                    <a:prstGeom prst="rect">
+                      <a:avLst/>
+                    </a:prstGeom>
+                  </pic:spPr>
+                </pic:pic>
+              </a:graphicData>
+            </a:graphic>
+          </wp:inline>
+        </w:drawing>
+      </w:r>
+    </w:p>
+    <w:p>
+      <w:pPr>
+        <w:spacing w:line="240" w:lineRule="auto"/>
+        <w:ind w:left="360"/>
+        <w:rPr>
+          <w:rFonts w:asciiTheme="majorHAnsi" w:hAnsiTheme="majorHAnsi" w:cstheme="majorHAnsi"/>
+          <w:noProof/>
+          <w:sz w:val="32"/>
+          <w:szCs w:val="32"/>
+        </w:rPr>
+      </w:pPr>
+      <w:r>
+        <w:rPr>
+          <w:noProof/>
+        </w:rPr>
+        <w:drawing>
+          <wp:inline distT="0" distB="0" distL="0" distR="0" wp14:anchorId="186D8B4F" wp14:editId="5EFB7BCB">
+            <wp:extent cx="2244436" cy="1672013"/>
+            <wp:effectExtent l="0" t="0" r="3810" b="4445"/>
+            <wp:docPr id="31" name="Picture 31"/>
+            <wp:cNvGraphicFramePr>
+              <a:graphicFrameLocks xmlns:a="http://schemas.openxmlformats.org/drawingml/2006/main" noChangeAspect="1"/>
+            </wp:cNvGraphicFramePr>
+            <a:graphic xmlns:a="http://schemas.openxmlformats.org/drawingml/2006/main">
+              <a:graphicData uri="http://schemas.openxmlformats.org/drawingml/2006/picture">
+                <pic:pic xmlns:pic="http://schemas.openxmlformats.org/drawingml/2006/picture">
+                  <pic:nvPicPr>
+                    <pic:cNvPr id="1" name=""/>
+                    <pic:cNvPicPr/>
+                  </pic:nvPicPr>
+                  <pic:blipFill>
+                    <a:blip r:embed="rId37"/>
+                    <a:stretch>
+                      <a:fillRect/>
+                    </a:stretch>
+                  </pic:blipFill>
+                  <pic:spPr>
+                    <a:xfrm>
+                      <a:off x="0" y="0"/>
+                      <a:ext cx="2267920" cy="1689507"/>
+                    </a:xfrm>
+                    <a:prstGeom prst="rect">
+                      <a:avLst/>
+                    </a:prstGeom>
+                  </pic:spPr>
+                </pic:pic>
+              </a:graphicData>
+            </a:graphic>
+          </wp:inline>
+        </w:drawing>
+      </w:r>
+    </w:p>
+    <w:p>
+      <w:pPr>
+        <w:spacing w:line="240" w:lineRule="auto"/>
+        <w:ind w:left="360"/>
+        <w:rPr>
+          <w:rFonts w:asciiTheme="majorHAnsi" w:hAnsiTheme="majorHAnsi" w:cstheme="majorHAnsi"/>
+          <w:noProof/>
+          <w:sz w:val="32"/>
+          <w:szCs w:val="32"/>
+        </w:rPr>
+      </w:pPr>
+      <w:r>
+        <w:rPr>
+          <w:noProof/>
+        </w:rPr>
+        <w:lastRenderedPageBreak/>
+        <w:drawing>
+          <wp:inline distT="0" distB="0" distL="0" distR="0" wp14:anchorId="2894C234" wp14:editId="5D2AC153">
+            <wp:extent cx="2846595" cy="990600"/>
+            <wp:effectExtent l="0" t="0" r="0" b="0"/>
+            <wp:docPr id="32" name="Picture 32"/>
+            <wp:cNvGraphicFramePr>
+              <a:graphicFrameLocks xmlns:a="http://schemas.openxmlformats.org/drawingml/2006/main" noChangeAspect="1"/>
+            </wp:cNvGraphicFramePr>
+            <a:graphic xmlns:a="http://schemas.openxmlformats.org/drawingml/2006/main">
+              <a:graphicData uri="http://schemas.openxmlformats.org/drawingml/2006/picture">
+                <pic:pic xmlns:pic="http://schemas.openxmlformats.org/drawingml/2006/picture">
+                  <pic:nvPicPr>
+                    <pic:cNvPr id="1" name=""/>
+                    <pic:cNvPicPr/>
+                  </pic:nvPicPr>
+                  <pic:blipFill>
+                    <a:blip r:embed="rId38"/>
+                    <a:stretch>
+                      <a:fillRect/>
+                    </a:stretch>
+                  </pic:blipFill>
+                  <pic:spPr>
+                    <a:xfrm>
+                      <a:off x="0" y="0"/>
+                      <a:ext cx="2860396" cy="995403"/>
+                    </a:xfrm>
+                    <a:prstGeom prst="rect">
+                      <a:avLst/>
+                    </a:prstGeom>
+                  </pic:spPr>
+                </pic:pic>
+              </a:graphicData>
+            </a:graphic>
+          </wp:inline>
+        </w:drawing>
+      </w:r>
+      <w:r>
+        <w:rPr>
+          <w:noProof/>
+        </w:rPr>
+        <w:drawing>
+          <wp:inline distT="0" distB="0" distL="0" distR="0" wp14:anchorId="24D8E2F4" wp14:editId="21B73434">
+            <wp:extent cx="1433945" cy="746640"/>
+            <wp:effectExtent l="0" t="0" r="0" b="0"/>
+            <wp:docPr id="33" name="Picture 33"/>
+            <wp:cNvGraphicFramePr>
+              <a:graphicFrameLocks xmlns:a="http://schemas.openxmlformats.org/drawingml/2006/main" noChangeAspect="1"/>
+            </wp:cNvGraphicFramePr>
+            <a:graphic xmlns:a="http://schemas.openxmlformats.org/drawingml/2006/main">
+              <a:graphicData uri="http://schemas.openxmlformats.org/drawingml/2006/picture">
+                <pic:pic xmlns:pic="http://schemas.openxmlformats.org/drawingml/2006/picture">
+                  <pic:nvPicPr>
+                    <pic:cNvPr id="1" name=""/>
+                    <pic:cNvPicPr/>
+                  </pic:nvPicPr>
+                  <pic:blipFill>
+                    <a:blip r:embed="rId39"/>
+                    <a:stretch>
+                      <a:fillRect/>
+                    </a:stretch>
+                  </pic:blipFill>
+                  <pic:spPr>
+                    <a:xfrm>
+                      <a:off x="0" y="0"/>
+                      <a:ext cx="1440639" cy="750125"/>
+                    </a:xfrm>
+                    <a:prstGeom prst="rect">
+                      <a:avLst/>
+                    </a:prstGeom>
+                  </pic:spPr>
+                </pic:pic>
+              </a:graphicData>
+            </a:graphic>
+          </wp:inline>
+        </w:drawing>
+      </w:r>
+    </w:p>
+    <w:p>
+      <w:pPr>
+        <w:spacing w:line="240" w:lineRule="auto"/>
+        <w:ind w:left="360"/>
+        <w:rPr>
+          <w:rFonts w:asciiTheme="majorHAnsi" w:hAnsiTheme="majorHAnsi" w:cstheme="majorHAnsi"/>
+          <w:noProof/>
+          <w:sz w:val="32"/>
+          <w:szCs w:val="32"/>
+        </w:rPr>
+      </w:pPr>
+      <w:r>
+        <w:rPr>
+          <w:noProof/>
+        </w:rPr>
+        <w:drawing>
+          <wp:inline distT="0" distB="0" distL="0" distR="0" wp14:anchorId="42D54920" wp14:editId="033F8A57">
+            <wp:extent cx="3338945" cy="1816333"/>
+            <wp:effectExtent l="0" t="0" r="0" b="0"/>
+            <wp:docPr id="34" name="Picture 34"/>
+            <wp:cNvGraphicFramePr>
+              <a:graphicFrameLocks xmlns:a="http://schemas.openxmlformats.org/drawingml/2006/main" noChangeAspect="1"/>
+            </wp:cNvGraphicFramePr>
+            <a:graphic xmlns:a="http://schemas.openxmlformats.org/drawingml/2006/main">
+              <a:graphicData uri="http://schemas.openxmlformats.org/drawingml/2006/picture">
+                <pic:pic xmlns:pic="http://schemas.openxmlformats.org/drawingml/2006/picture">
+                  <pic:nvPicPr>
+                    <pic:cNvPr id="1" name=""/>
+                    <pic:cNvPicPr/>
+                  </pic:nvPicPr>
+                  <pic:blipFill>
+                    <a:blip r:embed="rId40"/>
+                    <a:stretch>
+                      <a:fillRect/>
+                    </a:stretch>
+                  </pic:blipFill>
+                  <pic:spPr>
+                    <a:xfrm>
+                      <a:off x="0" y="0"/>
+                      <a:ext cx="3360651" cy="1828141"/>
+                    </a:xfrm>
+                    <a:prstGeom prst="rect">
+                      <a:avLst/>
+                    </a:prstGeom>
+                  </pic:spPr>
+                </pic:pic>
+              </a:graphicData>
+            </a:graphic>
+          </wp:inline>
+        </w:drawing>
+      </w:r>
+    </w:p>
+    <w:p>
+      <w:pPr>
+        <w:spacing w:line="240" w:lineRule="auto"/>
+        <w:ind w:left="360"/>
+        <w:rPr>
+          <w:rFonts w:asciiTheme="majorHAnsi" w:hAnsiTheme="majorHAnsi" w:cstheme="majorHAnsi"/>
+          <w:noProof/>
+          <w:sz w:val="32"/>
+          <w:szCs w:val="32"/>
+        </w:rPr>
+      </w:pPr>
+      <w:r>
+        <w:rPr>
+          <w:noProof/>
+        </w:rPr>
+        <w:drawing>
+          <wp:inline distT="0" distB="0" distL="0" distR="0" wp14:anchorId="2F6708F6" wp14:editId="3979EAA7">
+            <wp:extent cx="3387436" cy="2345985"/>
+            <wp:effectExtent l="0" t="0" r="3810" b="0"/>
+            <wp:docPr id="35" name="Picture 35"/>
+            <wp:cNvGraphicFramePr>
+              <a:graphicFrameLocks xmlns:a="http://schemas.openxmlformats.org/drawingml/2006/main" noChangeAspect="1"/>
+            </wp:cNvGraphicFramePr>
+            <a:graphic xmlns:a="http://schemas.openxmlformats.org/drawingml/2006/main">
+              <a:graphicData uri="http://schemas.openxmlformats.org/drawingml/2006/picture">
+                <pic:pic xmlns:pic="http://schemas.openxmlformats.org/drawingml/2006/picture">
+                  <pic:nvPicPr>
+                    <pic:cNvPr id="1" name=""/>
+                    <pic:cNvPicPr/>
+                  </pic:nvPicPr>
+                  <pic:blipFill>
+                    <a:blip r:embed="rId41"/>
+                    <a:stretch>
+                      <a:fillRect/>
+                    </a:stretch>
+                  </pic:blipFill>
+                  <pic:spPr>
+                    <a:xfrm>
+                      <a:off x="0" y="0"/>
+                      <a:ext cx="3389663" cy="2347527"/>
+                    </a:xfrm>
+                    <a:prstGeom prst="rect">
+                      <a:avLst/>
+                    </a:prstGeom>
+                  </pic:spPr>
+                </pic:pic>
+              </a:graphicData>
+            </a:graphic>
+          </wp:inline>
+        </w:drawing>
+      </w:r>
+    </w:p>
+    <w:p>
+      <w:pPr>
+        <w:spacing w:line="240" w:lineRule="auto"/>
+        <w:ind w:left="360"/>
+        <w:rPr>
+          <w:rFonts w:asciiTheme="majorHAnsi" w:hAnsiTheme="majorHAnsi" w:cstheme="majorHAnsi"/>
+          <w:noProof/>
+          <w:sz w:val="32"/>
+          <w:szCs w:val="32"/>
+        </w:rPr>
+      </w:pPr>
+    </w:p>
+    <w:p>
+      <w:pPr>
+        <w:spacing w:line="240" w:lineRule="auto"/>
+        <w:ind w:left="360"/>
+        <w:rPr>
+          <w:rFonts w:asciiTheme="majorHAnsi" w:hAnsiTheme="majorHAnsi" w:cstheme="majorHAnsi"/>
+          <w:noProof/>
+          <w:sz w:val="32"/>
+          <w:szCs w:val="32"/>
+        </w:rPr>
+      </w:pPr>
+      <w:r>
+        <w:rPr>
+          <w:noProof/>
+        </w:rPr>
+        <w:drawing>
+          <wp:inline distT="0" distB="0" distL="0" distR="0" wp14:anchorId="37926805" wp14:editId="0F914567">
+            <wp:extent cx="3327342" cy="2590800"/>
+            <wp:effectExtent l="0" t="0" r="6985" b="0"/>
+            <wp:docPr id="36" name="Picture 36"/>
+            <wp:cNvGraphicFramePr>
+              <a:graphicFrameLocks xmlns:a="http://schemas.openxmlformats.org/drawingml/2006/main" noChangeAspect="1"/>
+            </wp:cNvGraphicFramePr>
+            <a:graphic xmlns:a="http://schemas.openxmlformats.org/drawingml/2006/main">
+              <a:graphicData uri="http://schemas.openxmlformats.org/drawingml/2006/picture">
+                <pic:pic xmlns:pic="http://schemas.openxmlformats.org/drawingml/2006/picture">
+                  <pic:nvPicPr>
+                    <pic:cNvPr id="1" name=""/>
+                    <pic:cNvPicPr/>
+                  </pic:nvPicPr>
+                  <pic:blipFill>
+                    <a:blip r:embed="rId42"/>
+                    <a:stretch>
+                      <a:fillRect/>
+                    </a:stretch>
+                  </pic:blipFill>
+                  <pic:spPr>
+                    <a:xfrm>
+                      <a:off x="0" y="0"/>
+                      <a:ext cx="3334024" cy="2596003"/>
+                    </a:xfrm>
+                    <a:prstGeom prst="rect">
+                      <a:avLst/>
+                    </a:prstGeom>
+                  </pic:spPr>
+                </pic:pic>
+              </a:graphicData>
+            </a:graphic>
+          </wp:inline>
+        </w:drawing>
+      </w:r>
+    </w:p>
+    <w:p>
+      <w:pPr>
+        <w:spacing w:line="240" w:lineRule="auto"/>
+        <w:ind w:left="360"/>
+        <w:rPr>
+          <w:rFonts w:asciiTheme="majorHAnsi" w:hAnsiTheme="majorHAnsi" w:cstheme="majorHAnsi"/>
+          <w:noProof/>
+          <w:sz w:val="32"/>
+          <w:szCs w:val="32"/>
+        </w:rPr>
+      </w:pPr>
+      <w:r>
+        <w:rPr>
+          <w:noProof/>
+        </w:rPr>
+        <w:lastRenderedPageBreak/>
+        <w:drawing>
+          <wp:inline distT="0" distB="0" distL="0" distR="0" wp14:anchorId="647D0CFD" wp14:editId="3F54549A">
+            <wp:extent cx="3934691" cy="2559336"/>
+            <wp:effectExtent l="0" t="0" r="8890" b="0"/>
+            <wp:docPr id="37" name="Picture 37"/>
+            <wp:cNvGraphicFramePr>
+              <a:graphicFrameLocks xmlns:a="http://schemas.openxmlformats.org/drawingml/2006/main" noChangeAspect="1"/>
+            </wp:cNvGraphicFramePr>
+            <a:graphic xmlns:a="http://schemas.openxmlformats.org/drawingml/2006/main">
+              <a:graphicData uri="http://schemas.openxmlformats.org/drawingml/2006/picture">
+                <pic:pic xmlns:pic="http://schemas.openxmlformats.org/drawingml/2006/picture">
+                  <pic:nvPicPr>
+                    <pic:cNvPr id="1" name=""/>
+                    <pic:cNvPicPr/>
+                  </pic:nvPicPr>
+                  <pic:blipFill>
+                    <a:blip r:embed="rId43"/>
+                    <a:stretch>
+                      <a:fillRect/>
+                    </a:stretch>
+                  </pic:blipFill>
+                  <pic:spPr>
+                    <a:xfrm>
+                      <a:off x="0" y="0"/>
+                      <a:ext cx="3943474" cy="2565049"/>
+                    </a:xfrm>
+                    <a:prstGeom prst="rect">
+                      <a:avLst/>
+                    </a:prstGeom>
+                  </pic:spPr>
+                </pic:pic>
+              </a:graphicData>
+            </a:graphic>
+          </wp:inline>
+        </w:drawing>
+      </w:r>
+      <w:r>
+        <w:rPr>
+          <w:noProof/>
+        </w:rPr>
+        <w:drawing>
+          <wp:inline distT="0" distB="0" distL="0" distR="0" wp14:anchorId="5F356C60" wp14:editId="5B06D22C">
+            <wp:extent cx="1447800" cy="237006"/>
+            <wp:effectExtent l="0" t="0" r="0" b="0"/>
+            <wp:docPr id="38" name="Picture 38"/>
+            <wp:cNvGraphicFramePr>
+              <a:graphicFrameLocks xmlns:a="http://schemas.openxmlformats.org/drawingml/2006/main" noChangeAspect="1"/>
+            </wp:cNvGraphicFramePr>
+            <a:graphic xmlns:a="http://schemas.openxmlformats.org/drawingml/2006/main">
+              <a:graphicData uri="http://schemas.openxmlformats.org/drawingml/2006/picture">
+                <pic:pic xmlns:pic="http://schemas.openxmlformats.org/drawingml/2006/picture">
+                  <pic:nvPicPr>
+                    <pic:cNvPr id="1" name=""/>
+                    <pic:cNvPicPr/>
+                  </pic:nvPicPr>
+                  <pic:blipFill>
+                    <a:blip r:embed="rId44"/>
+                    <a:stretch>
+                      <a:fillRect/>
+                    </a:stretch>
+                  </pic:blipFill>
+                  <pic:spPr>
+                    <a:xfrm>
+                      <a:off x="0" y="0"/>
+                      <a:ext cx="1494164" cy="244596"/>
+                    </a:xfrm>
+                    <a:prstGeom prst="rect">
+                      <a:avLst/>
+                    </a:prstGeom>
+                  </pic:spPr>
+                </pic:pic>
+              </a:graphicData>
+            </a:graphic>
+          </wp:inline>
+        </w:drawing>
+      </w:r>
+    </w:p>
+    <w:p>
+      <w:pPr>
+        <w:spacing w:line="240" w:lineRule="auto"/>
+        <w:ind w:left="360"/>
+        <w:rPr>
+          <w:rFonts w:asciiTheme="majorHAnsi" w:hAnsiTheme="majorHAnsi" w:cstheme="majorHAnsi"/>
+          <w:noProof/>
+          <w:sz w:val="32"/>
+          <w:szCs w:val="32"/>
+        </w:rPr>
+      </w:pPr>
+    </w:p>
+    <w:p>
+      <w:pPr>
+        <w:pStyle w:val="ListParagraph"/>
+        <w:numPr>
+          <w:ilvl w:val="0"/>
+          <w:numId w:val="1"/>
+        </w:numPr>
+        <w:spacing w:line="240" w:lineRule="auto"/>
+        <w:rPr>
+          <w:rFonts w:asciiTheme="majorHAnsi" w:hAnsiTheme="majorHAnsi" w:cstheme="majorHAnsi"/>
+          <w:noProof/>
+          <w:sz w:val="32"/>
+          <w:szCs w:val="32"/>
+        </w:rPr>
+      </w:pPr>
+      <w:r>
+        <w:rPr>
+          <w:rFonts w:asciiTheme="majorHAnsi" w:hAnsiTheme="majorHAnsi" w:cstheme="majorHAnsi"/>
+          <w:noProof/>
+          <w:sz w:val="32"/>
+          <w:szCs w:val="32"/>
+        </w:rPr>
+        <w:t>Grafuri Hamiltoniene</w:t>
+      </w:r>
+      <w:r>
+        <w:rPr>
+          <w:rFonts w:asciiTheme="majorHAnsi" w:hAnsiTheme="majorHAnsi" w:cstheme="majorHAnsi"/>
+          <w:noProof/>
+          <w:sz w:val="32"/>
+          <w:szCs w:val="32"/>
+        </w:rPr>
+        <w:t>:</w:t>
+      </w:r>
+    </w:p>
+    <w:p>
+      <w:pPr>
+        <w:spacing w:line="240" w:lineRule="auto"/>
+        <w:ind w:left="360"/>
+        <w:rPr>
+          <w:rFonts w:asciiTheme="majorHAnsi" w:hAnsiTheme="majorHAnsi" w:cstheme="majorHAnsi"/>
+          <w:noProof/>
+          <w:sz w:val="32"/>
+          <w:szCs w:val="32"/>
+        </w:rPr>
+      </w:pPr>
+      <w:r>
+        <w:rPr>
+          <w:noProof/>
+        </w:rPr>
+        <w:drawing>
+          <wp:inline distT="0" distB="0" distL="0" distR="0" wp14:anchorId="79473BFA" wp14:editId="4C6387F9">
+            <wp:extent cx="4204855" cy="589779"/>
+            <wp:effectExtent l="0" t="0" r="5715" b="1270"/>
+            <wp:docPr id="39" name="Picture 39"/>
+            <wp:cNvGraphicFramePr>
+              <a:graphicFrameLocks xmlns:a="http://schemas.openxmlformats.org/drawingml/2006/main" noChangeAspect="1"/>
+            </wp:cNvGraphicFramePr>
+            <a:graphic xmlns:a="http://schemas.openxmlformats.org/drawingml/2006/main">
+              <a:graphicData uri="http://schemas.openxmlformats.org/drawingml/2006/picture">
+                <pic:pic xmlns:pic="http://schemas.openxmlformats.org/drawingml/2006/picture">
+                  <pic:nvPicPr>
+                    <pic:cNvPr id="1" name=""/>
+                    <pic:cNvPicPr/>
+                  </pic:nvPicPr>
+                  <pic:blipFill>
+                    <a:blip r:embed="rId45"/>
+                    <a:stretch>
+                      <a:fillRect/>
+                    </a:stretch>
+                  </pic:blipFill>
+                  <pic:spPr>
+                    <a:xfrm>
+                      <a:off x="0" y="0"/>
+                      <a:ext cx="4221110" cy="592059"/>
+                    </a:xfrm>
+                    <a:prstGeom prst="rect">
+                      <a:avLst/>
+                    </a:prstGeom>
+                  </pic:spPr>
+                </pic:pic>
+              </a:graphicData>
+            </a:graphic>
+          </wp:inline>
+        </w:drawing>
+      </w:r>
+    </w:p>
+    <w:p>
+      <w:pPr>
+        <w:spacing w:line="240" w:lineRule="auto"/>
+        <w:ind w:left="360"/>
+        <w:rPr>
+          <w:rFonts w:asciiTheme="majorHAnsi" w:hAnsiTheme="majorHAnsi" w:cstheme="majorHAnsi"/>
+          <w:noProof/>
+          <w:sz w:val="32"/>
+          <w:szCs w:val="32"/>
+        </w:rPr>
+      </w:pPr>
+      <w:r>
+        <w:rPr>
+          <w:noProof/>
+        </w:rPr>
+        <w:drawing>
+          <wp:inline distT="0" distB="0" distL="0" distR="0" wp14:anchorId="10BCFD95" wp14:editId="0EEE9906">
+            <wp:extent cx="4225636" cy="3635283"/>
+            <wp:effectExtent l="0" t="0" r="3810" b="3810"/>
+            <wp:docPr id="40" name="Picture 40"/>
+            <wp:cNvGraphicFramePr>
+              <a:graphicFrameLocks xmlns:a="http://schemas.openxmlformats.org/drawingml/2006/main" noChangeAspect="1"/>
+            </wp:cNvGraphicFramePr>
+            <a:graphic xmlns:a="http://schemas.openxmlformats.org/drawingml/2006/main">
+              <a:graphicData uri="http://schemas.openxmlformats.org/drawingml/2006/picture">
+                <pic:pic xmlns:pic="http://schemas.openxmlformats.org/drawingml/2006/picture">
+                  <pic:nvPicPr>
+                    <pic:cNvPr id="1" name=""/>
+                    <pic:cNvPicPr/>
+                  </pic:nvPicPr>
+                  <pic:blipFill>
+                    <a:blip r:embed="rId46"/>
+                    <a:stretch>
+                      <a:fillRect/>
+                    </a:stretch>
+                  </pic:blipFill>
+                  <pic:spPr>
+                    <a:xfrm>
+                      <a:off x="0" y="0"/>
+                      <a:ext cx="4227859" cy="3637195"/>
+                    </a:xfrm>
+                    <a:prstGeom prst="rect">
+                      <a:avLst/>
+                    </a:prstGeom>
+                  </pic:spPr>
+                </pic:pic>
+              </a:graphicData>
+            </a:graphic>
+          </wp:inline>
+        </w:drawing>
+      </w:r>
+    </w:p>
+    <w:p>
+      <w:pPr>
+        <w:spacing w:line="240" w:lineRule="auto"/>
+        <w:ind w:left="360"/>
+        <w:rPr>
+          <w:rFonts w:asciiTheme="majorHAnsi" w:hAnsiTheme="majorHAnsi" w:cstheme="majorHAnsi"/>
+          <w:noProof/>
+          <w:sz w:val="32"/>
+          <w:szCs w:val="32"/>
+        </w:rPr>
+      </w:pPr>
+      <w:r>
+        <w:rPr>
+          <w:noProof/>
+        </w:rPr>
+        <w:lastRenderedPageBreak/>
+        <w:drawing>
+          <wp:inline distT="0" distB="0" distL="0" distR="0" wp14:anchorId="4D8874A2" wp14:editId="5B528D5A">
+            <wp:extent cx="3955473" cy="1828738"/>
+            <wp:effectExtent l="0" t="0" r="6985" b="635"/>
+            <wp:docPr id="41" name="Picture 41"/>
+            <wp:cNvGraphicFramePr>
+              <a:graphicFrameLocks xmlns:a="http://schemas.openxmlformats.org/drawingml/2006/main" noChangeAspect="1"/>
+            </wp:cNvGraphicFramePr>
+            <a:graphic xmlns:a="http://schemas.openxmlformats.org/drawingml/2006/main">
+              <a:graphicData uri="http://schemas.openxmlformats.org/drawingml/2006/picture">
+                <pic:pic xmlns:pic="http://schemas.openxmlformats.org/drawingml/2006/picture">
+                  <pic:nvPicPr>
+                    <pic:cNvPr id="1" name=""/>
+                    <pic:cNvPicPr/>
+                  </pic:nvPicPr>
+                  <pic:blipFill>
+                    <a:blip r:embed="rId47"/>
+                    <a:stretch>
+                      <a:fillRect/>
+                    </a:stretch>
+                  </pic:blipFill>
+                  <pic:spPr>
+                    <a:xfrm>
+                      <a:off x="0" y="0"/>
+                      <a:ext cx="3963143" cy="1832284"/>
+                    </a:xfrm>
+                    <a:prstGeom prst="rect">
+                      <a:avLst/>
+                    </a:prstGeom>
+                  </pic:spPr>
+                </pic:pic>
+              </a:graphicData>
+            </a:graphic>
+          </wp:inline>
+        </w:drawing>
+      </w:r>
+    </w:p>
+    <w:p>
+      <w:pPr>
+        <w:spacing w:line="240" w:lineRule="auto"/>
+        <w:ind w:left="360"/>
+        <w:rPr>
+          <w:rFonts w:asciiTheme="majorHAnsi" w:hAnsiTheme="majorHAnsi" w:cstheme="majorHAnsi"/>
+          <w:noProof/>
+          <w:sz w:val="32"/>
+          <w:szCs w:val="32"/>
+        </w:rPr>
+      </w:pPr>
+    </w:p>
+    <w:p>
+      <w:pPr>
+        <w:spacing w:line="240" w:lineRule="auto"/>
+        <w:ind w:left="360"/>
+        <w:rPr>
+          <w:rFonts w:asciiTheme="majorHAnsi" w:hAnsiTheme="majorHAnsi" w:cstheme="majorHAnsi"/>
+          <w:noProof/>
+          <w:sz w:val="32"/>
+          <w:szCs w:val="32"/>
+        </w:rPr>
+      </w:pPr>
+      <w:r>
+        <w:rPr>
+          <w:noProof/>
+        </w:rPr>
+        <w:drawing>
+          <wp:inline distT="0" distB="0" distL="0" distR="0" wp14:anchorId="3EF99EEA" wp14:editId="7AA8FEB1">
+            <wp:extent cx="3871348" cy="2847109"/>
+            <wp:effectExtent l="0" t="0" r="0" b="0"/>
+            <wp:docPr id="42" name="Picture 42"/>
+            <wp:cNvGraphicFramePr>
+              <a:graphicFrameLocks xmlns:a="http://schemas.openxmlformats.org/drawingml/2006/main" noChangeAspect="1"/>
+            </wp:cNvGraphicFramePr>
+            <a:graphic xmlns:a="http://schemas.openxmlformats.org/drawingml/2006/main">
+              <a:graphicData uri="http://schemas.openxmlformats.org/drawingml/2006/picture">
+                <pic:pic xmlns:pic="http://schemas.openxmlformats.org/drawingml/2006/picture">
+                  <pic:nvPicPr>
+                    <pic:cNvPr id="1" name=""/>
+                    <pic:cNvPicPr/>
+                  </pic:nvPicPr>
+                  <pic:blipFill>
+                    <a:blip r:embed="rId48"/>
+                    <a:stretch>
+                      <a:fillRect/>
+                    </a:stretch>
+                  </pic:blipFill>
+                  <pic:spPr>
+                    <a:xfrm>
+                      <a:off x="0" y="0"/>
+                      <a:ext cx="3880481" cy="2853826"/>
+                    </a:xfrm>
+                    <a:prstGeom prst="rect">
+                      <a:avLst/>
+                    </a:prstGeom>
+                  </pic:spPr>
+                </pic:pic>
+              </a:graphicData>
+            </a:graphic>
+          </wp:inline>
+        </w:drawing>
+      </w:r>
+    </w:p>
+    <w:p>
+      <w:pPr>
+        <w:spacing w:line="240" w:lineRule="auto"/>
+        <w:ind w:left="360"/>
+        <w:rPr>
+          <w:rFonts w:asciiTheme="majorHAnsi" w:hAnsiTheme="majorHAnsi" w:cstheme="majorHAnsi"/>
+          <w:noProof/>
+          <w:sz w:val="32"/>
+          <w:szCs w:val="32"/>
+        </w:rPr>
+      </w:pPr>
+    </w:p>
+    <w:p>
+      <w:pPr>
+        <w:spacing w:line="240" w:lineRule="auto"/>
+        <w:ind w:left="360"/>
+        <w:rPr>
+          <w:rFonts w:asciiTheme="majorHAnsi" w:hAnsiTheme="majorHAnsi" w:cstheme="majorHAnsi"/>
+          <w:noProof/>
+          <w:sz w:val="32"/>
+          <w:szCs w:val="32"/>
+        </w:rPr>
+      </w:pPr>
+      <w:r>
+        <w:rPr>
+          <w:noProof/>
+        </w:rPr>
+        <w:drawing>
+          <wp:inline distT="0" distB="0" distL="0" distR="0" wp14:anchorId="22655C8D" wp14:editId="114CC7ED">
+            <wp:extent cx="4911011" cy="2840181"/>
+            <wp:effectExtent l="0" t="0" r="4445" b="0"/>
+            <wp:docPr id="43" name="Picture 43"/>
+            <wp:cNvGraphicFramePr>
+              <a:graphicFrameLocks xmlns:a="http://schemas.openxmlformats.org/drawingml/2006/main" noChangeAspect="1"/>
+            </wp:cNvGraphicFramePr>
+            <a:graphic xmlns:a="http://schemas.openxmlformats.org/drawingml/2006/main">
+              <a:graphicData uri="http://schemas.openxmlformats.org/drawingml/2006/picture">
+                <pic:pic xmlns:pic="http://schemas.openxmlformats.org/drawingml/2006/picture">
+                  <pic:nvPicPr>
+                    <pic:cNvPr id="1" name=""/>
+                    <pic:cNvPicPr/>
+                  </pic:nvPicPr>
+                  <pic:blipFill>
+                    <a:blip r:embed="rId49"/>
+                    <a:stretch>
+                      <a:fillRect/>
+                    </a:stretch>
+                  </pic:blipFill>
+                  <pic:spPr>
+                    <a:xfrm>
+                      <a:off x="0" y="0"/>
+                      <a:ext cx="4931389" cy="2851966"/>
                     </a:xfrm>
                     <a:prstGeom prst="rect">
                       <a:avLst/>
@@ -1589,7 +2726,7 @@
   <w:abstractNum w:abstractNumId="1" w15:restartNumberingAfterBreak="0">
     <w:nsid w:val="5F655D65"/>
     <w:multiLevelType w:val="hybridMultilevel"/>
-    <w:tmpl w:val="45B6DEC6"/>
+    <w:tmpl w:val="CA1404D4"/>
     <w:lvl w:ilvl="0" w:tplc="04180001">
       <w:start w:val="1"/>
       <w:numFmt w:val="bullet"/>

</xml_diff>